<commit_message>
Continue implementing request details feature
</commit_message>
<xml_diff>
--- a/doc/Error Docs/Error Codes Document.docx
+++ b/doc/Error Docs/Error Codes Document.docx
@@ -272,6 +272,12 @@
                 <w:lang w:val="es-ES"/>
               </w:rPr>
             </w:pPr>
+            <w:r>
+              <w:rPr>
+                <w:lang w:val="es-ES"/>
+              </w:rPr>
+              <w:t>E2000</w:t>
+            </w:r>
           </w:p>
         </w:tc>
         <w:tc>
@@ -284,6 +290,18 @@
                 <w:lang w:val="es-ES"/>
               </w:rPr>
             </w:pPr>
+            <w:r>
+              <w:rPr>
+                <w:lang w:val="es-ES"/>
+              </w:rPr>
+              <w:t>Solicitud</w:t>
+            </w:r>
+            <w:r>
+              <w:rPr>
+                <w:lang w:val="es-ES"/>
+              </w:rPr>
+              <w:t xml:space="preserve"> no existe</w:t>
+            </w:r>
           </w:p>
         </w:tc>
         <w:tc>

</xml_diff>

<commit_message>
Implement confirm email action with possible error cases
</commit_message>
<xml_diff>
--- a/doc/Error Docs/Error Codes Document.docx
+++ b/doc/Error Docs/Error Codes Document.docx
@@ -326,6 +326,26 @@
                 <w:lang w:val="es-ES"/>
               </w:rPr>
             </w:pPr>
+            <w:r>
+              <w:rPr>
+                <w:lang w:val="es-ES"/>
+              </w:rPr>
+              <w:t>La solicitud con el id {</w:t>
+            </w:r>
+            <w:proofErr w:type="spellStart"/>
+            <w:r>
+              <w:rPr>
+                <w:lang w:val="es-ES"/>
+              </w:rPr>
+              <w:t>requestID</w:t>
+            </w:r>
+            <w:proofErr w:type="spellEnd"/>
+            <w:r>
+              <w:rPr>
+                <w:lang w:val="es-ES"/>
+              </w:rPr>
+              <w:t>} no existe.</w:t>
+            </w:r>
           </w:p>
         </w:tc>
         <w:tc>
@@ -338,6 +358,18 @@
                 <w:lang w:val="es-ES"/>
               </w:rPr>
             </w:pPr>
+            <w:r>
+              <w:rPr>
+                <w:lang w:val="es-ES"/>
+              </w:rPr>
+              <w:t xml:space="preserve">Al </w:t>
+            </w:r>
+            <w:r>
+              <w:rPr>
+                <w:lang w:val="es-ES"/>
+              </w:rPr>
+              <w:t>intentar retornar una solicitud mediante un id.</w:t>
+            </w:r>
           </w:p>
         </w:tc>
         <w:tc>
@@ -350,6 +382,526 @@
                 <w:lang w:val="es-ES"/>
               </w:rPr>
             </w:pPr>
+            <w:r>
+              <w:rPr>
+                <w:lang w:val="es-ES"/>
+              </w:rPr>
+              <w:t>404</w:t>
+            </w:r>
+          </w:p>
+        </w:tc>
+      </w:tr>
+      <w:tr>
+        <w:tc>
+          <w:tcPr>
+            <w:tcW w:w="1851" w:type="dxa"/>
+          </w:tcPr>
+          <w:p>
+            <w:pPr>
+              <w:rPr>
+                <w:lang w:val="es-ES"/>
+              </w:rPr>
+            </w:pPr>
+            <w:r>
+              <w:rPr>
+                <w:lang w:val="es-ES"/>
+              </w:rPr>
+              <w:t>E3000</w:t>
+            </w:r>
+          </w:p>
+        </w:tc>
+        <w:tc>
+          <w:tcPr>
+            <w:tcW w:w="1698" w:type="dxa"/>
+          </w:tcPr>
+          <w:p>
+            <w:pPr>
+              <w:rPr>
+                <w:lang w:val="es-ES"/>
+              </w:rPr>
+            </w:pPr>
+            <w:r>
+              <w:rPr>
+                <w:lang w:val="es-ES"/>
+              </w:rPr>
+              <w:t>Usuario no existe</w:t>
+            </w:r>
+          </w:p>
+        </w:tc>
+        <w:tc>
+          <w:tcPr>
+            <w:tcW w:w="1712" w:type="dxa"/>
+          </w:tcPr>
+          <w:p>
+            <w:pPr>
+              <w:rPr>
+                <w:lang w:val="es-ES"/>
+              </w:rPr>
+            </w:pPr>
+          </w:p>
+        </w:tc>
+        <w:tc>
+          <w:tcPr>
+            <w:tcW w:w="1997" w:type="dxa"/>
+          </w:tcPr>
+          <w:p>
+            <w:pPr>
+              <w:rPr>
+                <w:lang w:val="es-ES"/>
+              </w:rPr>
+            </w:pPr>
+            <w:r>
+              <w:rPr>
+                <w:lang w:val="es-ES"/>
+              </w:rPr>
+              <w:t>El usuario con el id \"{</w:t>
+            </w:r>
+            <w:proofErr w:type="spellStart"/>
+            <w:r>
+              <w:rPr>
+                <w:lang w:val="es-ES"/>
+              </w:rPr>
+              <w:t>userId</w:t>
+            </w:r>
+            <w:proofErr w:type="spellEnd"/>
+            <w:r>
+              <w:rPr>
+                <w:lang w:val="es-ES"/>
+              </w:rPr>
+              <w:t>}\" no existe.</w:t>
+            </w:r>
+          </w:p>
+        </w:tc>
+        <w:tc>
+          <w:tcPr>
+            <w:tcW w:w="1999" w:type="dxa"/>
+          </w:tcPr>
+          <w:p>
+            <w:pPr>
+              <w:rPr>
+                <w:lang w:val="es-ES"/>
+              </w:rPr>
+            </w:pPr>
+            <w:r>
+              <w:rPr>
+                <w:lang w:val="es-ES"/>
+              </w:rPr>
+              <w:t xml:space="preserve">Al intentar retornar </w:t>
+            </w:r>
+            <w:r>
+              <w:rPr>
+                <w:lang w:val="es-ES"/>
+              </w:rPr>
+              <w:t>un</w:t>
+            </w:r>
+            <w:r>
+              <w:rPr>
+                <w:lang w:val="es-ES"/>
+              </w:rPr>
+              <w:t xml:space="preserve"> </w:t>
+            </w:r>
+            <w:r>
+              <w:rPr>
+                <w:lang w:val="es-ES"/>
+              </w:rPr>
+              <w:t>usuario</w:t>
+            </w:r>
+            <w:r>
+              <w:rPr>
+                <w:lang w:val="es-ES"/>
+              </w:rPr>
+              <w:t xml:space="preserve"> mediante un id.</w:t>
+            </w:r>
+          </w:p>
+        </w:tc>
+        <w:tc>
+          <w:tcPr>
+            <w:tcW w:w="1361" w:type="dxa"/>
+          </w:tcPr>
+          <w:p>
+            <w:pPr>
+              <w:rPr>
+                <w:lang w:val="es-ES"/>
+              </w:rPr>
+            </w:pPr>
+            <w:r>
+              <w:rPr>
+                <w:lang w:val="es-ES"/>
+              </w:rPr>
+              <w:t>404</w:t>
+            </w:r>
+          </w:p>
+        </w:tc>
+      </w:tr>
+      <w:tr>
+        <w:tc>
+          <w:tcPr>
+            <w:tcW w:w="1851" w:type="dxa"/>
+          </w:tcPr>
+          <w:p>
+            <w:pPr>
+              <w:rPr>
+                <w:lang w:val="es-ES"/>
+              </w:rPr>
+            </w:pPr>
+            <w:r>
+              <w:rPr>
+                <w:lang w:val="es-ES"/>
+              </w:rPr>
+              <w:t>E3001</w:t>
+            </w:r>
+          </w:p>
+        </w:tc>
+        <w:tc>
+          <w:tcPr>
+            <w:tcW w:w="1698" w:type="dxa"/>
+          </w:tcPr>
+          <w:p>
+            <w:r>
+              <w:t>Email verification data</w:t>
+            </w:r>
+            <w:r>
+              <w:t xml:space="preserve"> missing</w:t>
+            </w:r>
+          </w:p>
+        </w:tc>
+        <w:tc>
+          <w:tcPr>
+            <w:tcW w:w="1712" w:type="dxa"/>
+          </w:tcPr>
+          <w:p/>
+        </w:tc>
+        <w:tc>
+          <w:tcPr>
+            <w:tcW w:w="1997" w:type="dxa"/>
+          </w:tcPr>
+          <w:p>
+            <w:pPr>
+              <w:rPr>
+                <w:lang w:val="es-ES"/>
+              </w:rPr>
+            </w:pPr>
+            <w:r>
+              <w:rPr>
+                <w:lang w:val="es-ES"/>
+              </w:rPr>
+              <w:t>Para la verificación del correo e</w:t>
+            </w:r>
+            <w:r>
+              <w:rPr>
+                <w:lang w:val="es-ES"/>
+              </w:rPr>
+              <w:t>s necesario que tanto e</w:t>
+            </w:r>
+            <w:r>
+              <w:rPr>
+                <w:lang w:val="es-ES"/>
+              </w:rPr>
+              <w:t>l id del usuario como el token sean provistos.</w:t>
+            </w:r>
+          </w:p>
+        </w:tc>
+        <w:tc>
+          <w:tcPr>
+            <w:tcW w:w="1999" w:type="dxa"/>
+          </w:tcPr>
+          <w:p>
+            <w:pPr>
+              <w:rPr>
+                <w:lang w:val="es-ES"/>
+              </w:rPr>
+            </w:pPr>
+            <w:r>
+              <w:rPr>
+                <w:lang w:val="es-ES"/>
+              </w:rPr>
+              <w:t xml:space="preserve">Al intentar verificar un correo electrónico sin que sean provistos </w:t>
+            </w:r>
+            <w:r>
+              <w:rPr>
+                <w:lang w:val="es-ES"/>
+              </w:rPr>
+              <w:t>el id del usuario y/o el token.</w:t>
+            </w:r>
+          </w:p>
+        </w:tc>
+        <w:tc>
+          <w:tcPr>
+            <w:tcW w:w="1361" w:type="dxa"/>
+          </w:tcPr>
+          <w:p>
+            <w:pPr>
+              <w:rPr>
+                <w:lang w:val="es-ES"/>
+              </w:rPr>
+            </w:pPr>
+            <w:r>
+              <w:rPr>
+                <w:lang w:val="es-ES"/>
+              </w:rPr>
+              <w:t>400</w:t>
+            </w:r>
+          </w:p>
+        </w:tc>
+      </w:tr>
+      <w:tr>
+        <w:tc>
+          <w:tcPr>
+            <w:tcW w:w="1851" w:type="dxa"/>
+          </w:tcPr>
+          <w:p>
+            <w:pPr>
+              <w:rPr>
+                <w:lang w:val="es-ES"/>
+              </w:rPr>
+            </w:pPr>
+            <w:r>
+              <w:rPr>
+                <w:lang w:val="es-ES"/>
+              </w:rPr>
+              <w:t>E</w:t>
+            </w:r>
+            <w:r>
+              <w:rPr>
+                <w:lang w:val="es-ES"/>
+              </w:rPr>
+              <w:t>3002</w:t>
+            </w:r>
+          </w:p>
+        </w:tc>
+        <w:tc>
+          <w:tcPr>
+            <w:tcW w:w="1698" w:type="dxa"/>
+          </w:tcPr>
+          <w:p>
+            <w:proofErr w:type="spellStart"/>
+            <w:r>
+              <w:t>Formato</w:t>
+            </w:r>
+            <w:proofErr w:type="spellEnd"/>
+            <w:r>
+              <w:t xml:space="preserve"> de token </w:t>
+            </w:r>
+            <w:proofErr w:type="spellStart"/>
+            <w:r>
+              <w:t>incorrecto</w:t>
+            </w:r>
+            <w:proofErr w:type="spellEnd"/>
+          </w:p>
+        </w:tc>
+        <w:tc>
+          <w:tcPr>
+            <w:tcW w:w="1712" w:type="dxa"/>
+          </w:tcPr>
+          <w:p/>
+        </w:tc>
+        <w:tc>
+          <w:tcPr>
+            <w:tcW w:w="1997" w:type="dxa"/>
+          </w:tcPr>
+          <w:p>
+            <w:pPr>
+              <w:rPr>
+                <w:lang w:val="es-ES"/>
+              </w:rPr>
+            </w:pPr>
+            <w:r>
+              <w:rPr>
+                <w:lang w:val="es-ES"/>
+              </w:rPr>
+              <w:t>El token de verificación de correo es</w:t>
+            </w:r>
+            <w:r>
+              <w:rPr>
+                <w:lang w:val="es-ES"/>
+              </w:rPr>
+              <w:t>ta en un formato</w:t>
+            </w:r>
+            <w:r>
+              <w:rPr>
+                <w:lang w:val="es-ES"/>
+              </w:rPr>
+              <w:t xml:space="preserve"> </w:t>
+            </w:r>
+            <w:r>
+              <w:rPr>
+                <w:lang w:val="es-ES"/>
+              </w:rPr>
+              <w:t>incorrecto</w:t>
+            </w:r>
+            <w:r>
+              <w:rPr>
+                <w:lang w:val="es-ES"/>
+              </w:rPr>
+              <w:t>. Favor revise la entrada.</w:t>
+            </w:r>
+          </w:p>
+        </w:tc>
+        <w:tc>
+          <w:tcPr>
+            <w:tcW w:w="1999" w:type="dxa"/>
+          </w:tcPr>
+          <w:p>
+            <w:pPr>
+              <w:rPr>
+                <w:lang w:val="es-ES"/>
+              </w:rPr>
+            </w:pPr>
+            <w:r>
+              <w:rPr>
+                <w:lang w:val="es-ES"/>
+              </w:rPr>
+              <w:t xml:space="preserve">Al intentar verificar un correo electrónico con un token con un formato </w:t>
+            </w:r>
+            <w:r>
+              <w:rPr>
+                <w:lang w:val="es-ES"/>
+              </w:rPr>
+              <w:t>incorrecto</w:t>
+            </w:r>
+            <w:r>
+              <w:rPr>
+                <w:lang w:val="es-ES"/>
+              </w:rPr>
+              <w:t>.</w:t>
+            </w:r>
+          </w:p>
+        </w:tc>
+        <w:tc>
+          <w:tcPr>
+            <w:tcW w:w="1361" w:type="dxa"/>
+          </w:tcPr>
+          <w:p>
+            <w:pPr>
+              <w:rPr>
+                <w:lang w:val="es-ES"/>
+              </w:rPr>
+            </w:pPr>
+            <w:r>
+              <w:rPr>
+                <w:lang w:val="es-ES"/>
+              </w:rPr>
+              <w:t>400</w:t>
+            </w:r>
+          </w:p>
+        </w:tc>
+      </w:tr>
+      <w:tr>
+        <w:tc>
+          <w:tcPr>
+            <w:tcW w:w="1851" w:type="dxa"/>
+          </w:tcPr>
+          <w:p>
+            <w:pPr>
+              <w:rPr>
+                <w:lang w:val="es-ES"/>
+              </w:rPr>
+            </w:pPr>
+            <w:r>
+              <w:rPr>
+                <w:lang w:val="es-ES"/>
+              </w:rPr>
+              <w:t>E3003</w:t>
+            </w:r>
+          </w:p>
+        </w:tc>
+        <w:tc>
+          <w:tcPr>
+            <w:tcW w:w="1698" w:type="dxa"/>
+          </w:tcPr>
+          <w:p>
+            <w:r>
+              <w:t xml:space="preserve">Token </w:t>
+            </w:r>
+            <w:proofErr w:type="spellStart"/>
+            <w:r>
+              <w:t>invalido</w:t>
+            </w:r>
+            <w:proofErr w:type="spellEnd"/>
+          </w:p>
+        </w:tc>
+        <w:tc>
+          <w:tcPr>
+            <w:tcW w:w="1712" w:type="dxa"/>
+          </w:tcPr>
+          <w:p/>
+        </w:tc>
+        <w:tc>
+          <w:tcPr>
+            <w:tcW w:w="1997" w:type="dxa"/>
+          </w:tcPr>
+          <w:p>
+            <w:pPr>
+              <w:rPr>
+                <w:lang w:val="es-ES"/>
+              </w:rPr>
+            </w:pPr>
+            <w:r>
+              <w:rPr>
+                <w:lang w:val="es-ES"/>
+              </w:rPr>
+              <w:t xml:space="preserve">El token enviado no es </w:t>
+            </w:r>
+            <w:r>
+              <w:rPr>
+                <w:lang w:val="es-ES"/>
+              </w:rPr>
+              <w:t>válido</w:t>
+            </w:r>
+            <w:r>
+              <w:rPr>
+                <w:lang w:val="es-ES"/>
+              </w:rPr>
+              <w:t>.</w:t>
+            </w:r>
+          </w:p>
+        </w:tc>
+        <w:tc>
+          <w:tcPr>
+            <w:tcW w:w="1999" w:type="dxa"/>
+          </w:tcPr>
+          <w:p>
+            <w:pPr>
+              <w:rPr>
+                <w:lang w:val="es-ES"/>
+              </w:rPr>
+            </w:pPr>
+            <w:r>
+              <w:rPr>
+                <w:lang w:val="es-ES"/>
+              </w:rPr>
+              <w:t xml:space="preserve">Al intentar verificar un correo electrónico con un token </w:t>
+            </w:r>
+            <w:r>
+              <w:rPr>
+                <w:lang w:val="es-ES"/>
+              </w:rPr>
+              <w:t>invalido</w:t>
+            </w:r>
+            <w:r>
+              <w:rPr>
+                <w:lang w:val="es-ES"/>
+              </w:rPr>
+              <w:t>.</w:t>
+            </w:r>
+          </w:p>
+        </w:tc>
+        <w:tc>
+          <w:tcPr>
+            <w:tcW w:w="1361" w:type="dxa"/>
+          </w:tcPr>
+          <w:p>
+            <w:pPr>
+              <w:rPr>
+                <w:lang w:val="es-ES"/>
+              </w:rPr>
+            </w:pPr>
+            <w:r>
+              <w:rPr>
+                <w:lang w:val="es-ES"/>
+              </w:rPr>
+              <w:t>400</w:t>
+            </w:r>
           </w:p>
         </w:tc>
       </w:tr>

</xml_diff>

<commit_message>
Add invalid credentials error to error doc
</commit_message>
<xml_diff>
--- a/doc/Error Docs/Error Codes Document.docx
+++ b/doc/Error Docs/Error Codes Document.docx
@@ -330,21 +330,7 @@
               <w:rPr>
                 <w:lang w:val="es-ES"/>
               </w:rPr>
-              <w:t>La solicitud con el id {</w:t>
-            </w:r>
-            <w:proofErr w:type="spellStart"/>
-            <w:r>
-              <w:rPr>
-                <w:lang w:val="es-ES"/>
-              </w:rPr>
-              <w:t>requestID</w:t>
-            </w:r>
-            <w:proofErr w:type="spellEnd"/>
-            <w:r>
-              <w:rPr>
-                <w:lang w:val="es-ES"/>
-              </w:rPr>
-              <w:t>} no existe.</w:t>
+              <w:t>La solicitud con el id {requestID} no existe.</w:t>
             </w:r>
           </w:p>
         </w:tc>
@@ -454,21 +440,7 @@
               <w:rPr>
                 <w:lang w:val="es-ES"/>
               </w:rPr>
-              <w:t>El usuario con el id \"{</w:t>
-            </w:r>
-            <w:proofErr w:type="spellStart"/>
-            <w:r>
-              <w:rPr>
-                <w:lang w:val="es-ES"/>
-              </w:rPr>
-              <w:t>userId</w:t>
-            </w:r>
-            <w:proofErr w:type="spellEnd"/>
-            <w:r>
-              <w:rPr>
-                <w:lang w:val="es-ES"/>
-              </w:rPr>
-              <w:t>}\" no existe.</w:t>
+              <w:t>El usuario con el id \"{userId}\" no existe.</w:t>
             </w:r>
           </w:p>
         </w:tc>
@@ -486,31 +458,7 @@
               <w:rPr>
                 <w:lang w:val="es-ES"/>
               </w:rPr>
-              <w:t xml:space="preserve">Al intentar retornar </w:t>
-            </w:r>
-            <w:r>
-              <w:rPr>
-                <w:lang w:val="es-ES"/>
-              </w:rPr>
-              <w:t>un</w:t>
-            </w:r>
-            <w:r>
-              <w:rPr>
-                <w:lang w:val="es-ES"/>
-              </w:rPr>
-              <w:t xml:space="preserve"> </w:t>
-            </w:r>
-            <w:r>
-              <w:rPr>
-                <w:lang w:val="es-ES"/>
-              </w:rPr>
-              <w:t>usuario</w:t>
-            </w:r>
-            <w:r>
-              <w:rPr>
-                <w:lang w:val="es-ES"/>
-              </w:rPr>
-              <w:t xml:space="preserve"> mediante un id.</w:t>
+              <w:t>Al intentar retornar un usuario mediante un id.</w:t>
             </w:r>
           </w:p>
         </w:tc>
@@ -674,19 +622,9 @@
             <w:tcW w:w="1698" w:type="dxa"/>
           </w:tcPr>
           <w:p>
-            <w:proofErr w:type="spellStart"/>
-            <w:r>
-              <w:t>Formato</w:t>
-            </w:r>
-            <w:proofErr w:type="spellEnd"/>
-            <w:r>
-              <w:t xml:space="preserve"> de token </w:t>
-            </w:r>
-            <w:proofErr w:type="spellStart"/>
-            <w:r>
-              <w:t>incorrecto</w:t>
-            </w:r>
-            <w:proofErr w:type="spellEnd"/>
+            <w:r>
+              <w:t>Formato de token incorrecto</w:t>
+            </w:r>
           </w:p>
         </w:tc>
         <w:tc>
@@ -811,13 +749,8 @@
           </w:tcPr>
           <w:p>
             <w:r>
-              <w:t xml:space="preserve">Token </w:t>
-            </w:r>
-            <w:proofErr w:type="spellStart"/>
-            <w:r>
-              <w:t>invalido</w:t>
-            </w:r>
-            <w:proofErr w:type="spellEnd"/>
+              <w:t>Token invalido</w:t>
+            </w:r>
           </w:p>
         </w:tc>
         <w:tc>
@@ -870,19 +803,7 @@
               <w:rPr>
                 <w:lang w:val="es-ES"/>
               </w:rPr>
-              <w:t xml:space="preserve">Al intentar verificar un correo electrónico con un token </w:t>
-            </w:r>
-            <w:r>
-              <w:rPr>
-                <w:lang w:val="es-ES"/>
-              </w:rPr>
-              <w:t>invalido</w:t>
-            </w:r>
-            <w:r>
-              <w:rPr>
-                <w:lang w:val="es-ES"/>
-              </w:rPr>
-              <w:t>.</w:t>
+              <w:t>Al intentar verificar un correo electrónico con un token invalido.</w:t>
             </w:r>
           </w:p>
         </w:tc>
@@ -901,6 +822,106 @@
                 <w:lang w:val="es-ES"/>
               </w:rPr>
               <w:t>400</w:t>
+            </w:r>
+          </w:p>
+        </w:tc>
+      </w:tr>
+      <w:tr>
+        <w:tc>
+          <w:tcPr>
+            <w:tcW w:w="1851" w:type="dxa"/>
+          </w:tcPr>
+          <w:p>
+            <w:pPr>
+              <w:rPr>
+                <w:lang w:val="es-ES"/>
+              </w:rPr>
+            </w:pPr>
+            <w:r>
+              <w:rPr>
+                <w:lang w:val="es-ES"/>
+              </w:rPr>
+              <w:t>E300</w:t>
+            </w:r>
+            <w:r>
+              <w:rPr>
+                <w:lang w:val="es-ES"/>
+              </w:rPr>
+              <w:t>4</w:t>
+            </w:r>
+          </w:p>
+        </w:tc>
+        <w:tc>
+          <w:tcPr>
+            <w:tcW w:w="1698" w:type="dxa"/>
+          </w:tcPr>
+          <w:p>
+            <w:r>
+              <w:t>Credenciales invalidas</w:t>
+            </w:r>
+          </w:p>
+        </w:tc>
+        <w:tc>
+          <w:tcPr>
+            <w:tcW w:w="1712" w:type="dxa"/>
+          </w:tcPr>
+          <w:p>
+            <w:r>
+              <w:t>Incorrect username or password.</w:t>
+            </w:r>
+          </w:p>
+        </w:tc>
+        <w:tc>
+          <w:tcPr>
+            <w:tcW w:w="1997" w:type="dxa"/>
+          </w:tcPr>
+          <w:p>
+            <w:pPr>
+              <w:rPr>
+                <w:lang w:val="es-ES"/>
+              </w:rPr>
+            </w:pPr>
+            <w:r>
+              <w:rPr>
+                <w:lang w:val="es-ES"/>
+              </w:rPr>
+              <w:t>Usuario y/o contraseña incorrectos.</w:t>
+            </w:r>
+          </w:p>
+        </w:tc>
+        <w:tc>
+          <w:tcPr>
+            <w:tcW w:w="1999" w:type="dxa"/>
+          </w:tcPr>
+          <w:p>
+            <w:pPr>
+              <w:rPr>
+                <w:lang w:val="es-ES"/>
+              </w:rPr>
+            </w:pPr>
+            <w:r>
+              <w:rPr>
+                <w:lang w:val="es-ES"/>
+              </w:rPr>
+              <w:t>Al intentar iniciar sesión con credenciales incorrectas.</w:t>
+            </w:r>
+          </w:p>
+        </w:tc>
+        <w:tc>
+          <w:tcPr>
+            <w:tcW w:w="1361" w:type="dxa"/>
+          </w:tcPr>
+          <w:p>
+            <w:pPr>
+              <w:rPr>
+                <w:lang w:val="es-ES"/>
+              </w:rPr>
+            </w:pPr>
+            <w:r>
+              <w:rPr>
+                <w:lang w:val="es-ES"/>
+              </w:rPr>
+              <w:t>401</w:t>
             </w:r>
           </w:p>
         </w:tc>
@@ -921,6 +942,10 @@
     </w:sectPr>
   </w:body>
 </w:document>
+</file>
+
+<file path=word/numbering.xml><?xml version="1.0" encoding="utf-8"?>
+<w:numbering xmlns:wpc="http://schemas.microsoft.com/office/word/2010/wordprocessingCanvas" xmlns:cx="http://schemas.microsoft.com/office/drawing/2014/chartex" xmlns:cx1="http://schemas.microsoft.com/office/drawing/2015/9/8/chartex" xmlns:cx2="http://schemas.microsoft.com/office/drawing/2015/10/21/chartex" xmlns:cx3="http://schemas.microsoft.com/office/drawing/2016/5/9/chartex" xmlns:cx4="http://schemas.microsoft.com/office/drawing/2016/5/10/chartex" xmlns:cx5="http://schemas.microsoft.com/office/drawing/2016/5/11/chartex" xmlns:cx6="http://schemas.microsoft.com/office/drawing/2016/5/12/chartex" xmlns:cx7="http://schemas.microsoft.com/office/drawing/2016/5/13/chartex" xmlns:cx8="http://schemas.microsoft.com/office/drawing/2016/5/14/chartex" xmlns:mc="http://schemas.openxmlformats.org/markup-compatibility/2006" xmlns:aink="http://schemas.microsoft.com/office/drawing/2016/ink" xmlns:am3d="http://schemas.microsoft.com/office/drawing/2017/model3d" xmlns:o="urn:schemas-microsoft-com:office:office" xmlns:r="http://schemas.openxmlformats.org/officeDocument/2006/relationships" xmlns:m="http://schemas.openxmlformats.org/officeDocument/2006/math" xmlns:v="urn:schemas-microsoft-com:vml" xmlns:wp14="http://schemas.microsoft.com/office/word/2010/wordprocessingDrawing" xmlns:wp="http://schemas.openxmlformats.org/drawingml/2006/wordprocessingDrawing" xmlns:w10="urn:schemas-microsoft-com:office:word" xmlns:w="http://schemas.openxmlformats.org/wordprocessingml/2006/main" xmlns:w14="http://schemas.microsoft.com/office/word/2010/wordml" xmlns:w15="http://schemas.microsoft.com/office/word/2012/wordml" xmlns:w16cex="http://schemas.microsoft.com/office/word/2018/wordml/cex" xmlns:w16cid="http://schemas.microsoft.com/office/word/2016/wordml/cid" xmlns:w16="http://schemas.microsoft.com/office/word/2018/wordml" xmlns:w16sdtdh="http://schemas.microsoft.com/office/word/2020/wordml/sdtdatahash" xmlns:w16se="http://schemas.microsoft.com/office/word/2015/wordml/symex" xmlns:wpg="http://schemas.microsoft.com/office/word/2010/wordprocessingGroup" xmlns:wpi="http://schemas.microsoft.com/office/word/2010/wordprocessingInk" xmlns:wne="http://schemas.microsoft.com/office/word/2006/wordml" xmlns:wps="http://schemas.microsoft.com/office/word/2010/wordprocessingShape" mc:Ignorable="w14 w15 w16se w16cid w16 w16cex w16sdtdh wp14"/>
 </file>
 
 <file path=word/styles.xml><?xml version="1.0" encoding="utf-8"?>

</xml_diff>

<commit_message>
[ADD] New validation exception for StringDateNotFound
</commit_message>
<xml_diff>
--- a/doc/Error Docs/Error Codes Document.docx
+++ b/doc/Error Docs/Error Codes Document.docx
@@ -4,7 +4,7 @@
   <w:body>
     <w:tbl>
       <w:tblPr>
-        <w:tblStyle w:val="TableGrid"/>
+        <w:tblStyle w:val="Tablaconcuadrcula"/>
         <w:tblW w:w="0" w:type="auto"/>
         <w:tblLook w:val="04A0" w:firstRow="1" w:lastRow="0" w:firstColumn="1" w:lastColumn="0" w:noHBand="0" w:noVBand="1"/>
       </w:tblPr>
@@ -749,7 +749,13 @@
           </w:tcPr>
           <w:p>
             <w:r>
-              <w:t>Token invalido</w:t>
+              <w:t xml:space="preserve">Token </w:t>
+            </w:r>
+            <w:r>
+              <w:rPr>
+                <w:lang w:val="es-DO"/>
+              </w:rPr>
+              <w:t>invalido</w:t>
             </w:r>
           </w:p>
         </w:tc>
@@ -856,7 +862,15 @@
             <w:tcW w:w="1698" w:type="dxa"/>
           </w:tcPr>
           <w:p>
-            <w:r>
+            <w:pPr>
+              <w:rPr>
+                <w:lang w:val="es-DO"/>
+              </w:rPr>
+            </w:pPr>
+            <w:r>
+              <w:rPr>
+                <w:lang w:val="es-DO"/>
+              </w:rPr>
               <w:t>Credenciales invalidas</w:t>
             </w:r>
           </w:p>
@@ -922,6 +936,154 @@
                 <w:lang w:val="es-ES"/>
               </w:rPr>
               <w:t>401</w:t>
+            </w:r>
+          </w:p>
+        </w:tc>
+      </w:tr>
+      <w:tr>
+        <w:tc>
+          <w:tcPr>
+            <w:tcW w:w="1851" w:type="dxa"/>
+          </w:tcPr>
+          <w:p>
+            <w:pPr>
+              <w:rPr>
+                <w:lang w:val="es-ES"/>
+              </w:rPr>
+            </w:pPr>
+            <w:r>
+              <w:rPr>
+                <w:lang w:val="es-ES"/>
+              </w:rPr>
+              <w:lastRenderedPageBreak/>
+              <w:t>E3005</w:t>
+            </w:r>
+          </w:p>
+        </w:tc>
+        <w:tc>
+          <w:tcPr>
+            <w:tcW w:w="1698" w:type="dxa"/>
+          </w:tcPr>
+          <w:p>
+            <w:pPr>
+              <w:rPr>
+                <w:lang w:val="es-DO"/>
+              </w:rPr>
+            </w:pPr>
+            <w:r>
+              <w:rPr>
+                <w:lang w:val="es-DO"/>
+              </w:rPr>
+              <w:t>Intervalo de fecha</w:t>
+            </w:r>
+            <w:r>
+              <w:rPr>
+                <w:lang w:val="es-DO"/>
+              </w:rPr>
+              <w:t xml:space="preserve"> no existe</w:t>
+            </w:r>
+          </w:p>
+        </w:tc>
+        <w:tc>
+          <w:tcPr>
+            <w:tcW w:w="1712" w:type="dxa"/>
+          </w:tcPr>
+          <w:p/>
+        </w:tc>
+        <w:tc>
+          <w:tcPr>
+            <w:tcW w:w="1997" w:type="dxa"/>
+          </w:tcPr>
+          <w:p>
+            <w:pPr>
+              <w:rPr>
+                <w:u w:val="single"/>
+                <w:lang w:val="es-DO"/>
+              </w:rPr>
+            </w:pPr>
+            <w:r>
+              <w:rPr>
+                <w:lang w:val="es-ES"/>
+              </w:rPr>
+              <w:t>La</w:t>
+            </w:r>
+            <w:r>
+              <w:rPr>
+                <w:lang w:val="es-ES"/>
+              </w:rPr>
+              <w:t xml:space="preserve"> </w:t>
+            </w:r>
+            <w:r>
+              <w:rPr>
+                <w:lang w:val="es-ES"/>
+              </w:rPr>
+              <w:t>fecha estimada de respuesta</w:t>
+            </w:r>
+            <w:r>
+              <w:rPr>
+                <w:lang w:val="es-ES"/>
+              </w:rPr>
+              <w:t xml:space="preserve"> con el id \"{</w:t>
+            </w:r>
+            <w:r>
+              <w:rPr>
+                <w:lang w:val="es-ES"/>
+              </w:rPr>
+              <w:t>stringDateId</w:t>
+            </w:r>
+            <w:r>
+              <w:rPr>
+                <w:lang w:val="es-ES"/>
+              </w:rPr>
+              <w:t>}\" no existe.</w:t>
+            </w:r>
+          </w:p>
+        </w:tc>
+        <w:tc>
+          <w:tcPr>
+            <w:tcW w:w="1999" w:type="dxa"/>
+          </w:tcPr>
+          <w:p>
+            <w:pPr>
+              <w:rPr>
+                <w:lang w:val="es-DO"/>
+              </w:rPr>
+            </w:pPr>
+            <w:r>
+              <w:rPr>
+                <w:lang w:val="es-DO"/>
+              </w:rPr>
+              <w:t xml:space="preserve">Al crear una solicitud asignándole </w:t>
+            </w:r>
+            <w:r>
+              <w:rPr>
+                <w:lang w:val="es-DO"/>
+              </w:rPr>
+              <w:t>una fecha estimada</w:t>
+            </w:r>
+            <w:r>
+              <w:rPr>
+                <w:lang w:val="es-DO"/>
+              </w:rPr>
+              <w:t xml:space="preserve"> de respuesta que no esta registrada entre las opciones posibles.</w:t>
+            </w:r>
+          </w:p>
+        </w:tc>
+        <w:tc>
+          <w:tcPr>
+            <w:tcW w:w="1361" w:type="dxa"/>
+          </w:tcPr>
+          <w:p>
+            <w:pPr>
+              <w:rPr>
+                <w:lang w:val="es-DO"/>
+              </w:rPr>
+            </w:pPr>
+            <w:r>
+              <w:rPr>
+                <w:lang w:val="es-DO"/>
+              </w:rPr>
+              <w:t>404</w:t>
             </w:r>
           </w:p>
         </w:tc>
@@ -929,6 +1091,93 @@
     </w:tbl>
     <w:p>
       <w:pPr>
+        <w:rPr>
+          <w:lang w:val="es-DO"/>
+        </w:rPr>
+      </w:pPr>
+    </w:p>
+    <w:p>
+      <w:pPr>
+        <w:rPr>
+          <w:b/>
+          <w:bCs/>
+          <w:sz w:val="28"/>
+          <w:szCs w:val="28"/>
+          <w:lang w:val="es-ES"/>
+        </w:rPr>
+      </w:pPr>
+      <w:r>
+        <w:rPr>
+          <w:b/>
+          <w:bCs/>
+          <w:sz w:val="28"/>
+          <w:szCs w:val="28"/>
+          <w:lang w:val="es-ES"/>
+        </w:rPr>
+        <w:t>Leyenda</w:t>
+      </w:r>
+    </w:p>
+    <w:p>
+      <w:pPr>
+        <w:pStyle w:val="Prrafodelista"/>
+        <w:numPr>
+          <w:ilvl w:val="0"/>
+          <w:numId w:val="1"/>
+        </w:numPr>
+        <w:rPr>
+          <w:lang w:val="es-ES"/>
+        </w:rPr>
+      </w:pPr>
+      <w:r>
+        <w:rPr>
+          <w:lang w:val="es-ES"/>
+        </w:rPr>
+        <w:t>E1XXX – Roles</w:t>
+      </w:r>
+    </w:p>
+    <w:p>
+      <w:pPr>
+        <w:pStyle w:val="Prrafodelista"/>
+        <w:numPr>
+          <w:ilvl w:val="0"/>
+          <w:numId w:val="1"/>
+        </w:numPr>
+        <w:rPr>
+          <w:lang w:val="es-ES"/>
+        </w:rPr>
+      </w:pPr>
+      <w:r>
+        <w:rPr>
+          <w:lang w:val="es-ES"/>
+        </w:rPr>
+        <w:t>E2XXX – Solicitudes</w:t>
+      </w:r>
+    </w:p>
+    <w:p>
+      <w:pPr>
+        <w:pStyle w:val="Prrafodelista"/>
+        <w:numPr>
+          <w:ilvl w:val="0"/>
+          <w:numId w:val="1"/>
+        </w:numPr>
+        <w:rPr>
+          <w:lang w:val="es-ES"/>
+        </w:rPr>
+      </w:pPr>
+      <w:r>
+        <w:rPr>
+          <w:lang w:val="es-ES"/>
+        </w:rPr>
+        <w:t>E3XXX – Usuarios</w:t>
+      </w:r>
+    </w:p>
+    <w:p>
+      <w:pPr>
+        <w:pStyle w:val="Prrafodelista"/>
+        <w:numPr>
+          <w:ilvl w:val="0"/>
+          <w:numId w:val="1"/>
+        </w:numPr>
         <w:rPr>
           <w:lang w:val="es-ES"/>
         </w:rPr>
@@ -945,7 +1194,123 @@
 </file>
 
 <file path=word/numbering.xml><?xml version="1.0" encoding="utf-8"?>
-<w:numbering xmlns:wpc="http://schemas.microsoft.com/office/word/2010/wordprocessingCanvas" xmlns:cx="http://schemas.microsoft.com/office/drawing/2014/chartex" xmlns:cx1="http://schemas.microsoft.com/office/drawing/2015/9/8/chartex" xmlns:cx2="http://schemas.microsoft.com/office/drawing/2015/10/21/chartex" xmlns:cx3="http://schemas.microsoft.com/office/drawing/2016/5/9/chartex" xmlns:cx4="http://schemas.microsoft.com/office/drawing/2016/5/10/chartex" xmlns:cx5="http://schemas.microsoft.com/office/drawing/2016/5/11/chartex" xmlns:cx6="http://schemas.microsoft.com/office/drawing/2016/5/12/chartex" xmlns:cx7="http://schemas.microsoft.com/office/drawing/2016/5/13/chartex" xmlns:cx8="http://schemas.microsoft.com/office/drawing/2016/5/14/chartex" xmlns:mc="http://schemas.openxmlformats.org/markup-compatibility/2006" xmlns:aink="http://schemas.microsoft.com/office/drawing/2016/ink" xmlns:am3d="http://schemas.microsoft.com/office/drawing/2017/model3d" xmlns:o="urn:schemas-microsoft-com:office:office" xmlns:r="http://schemas.openxmlformats.org/officeDocument/2006/relationships" xmlns:m="http://schemas.openxmlformats.org/officeDocument/2006/math" xmlns:v="urn:schemas-microsoft-com:vml" xmlns:wp14="http://schemas.microsoft.com/office/word/2010/wordprocessingDrawing" xmlns:wp="http://schemas.openxmlformats.org/drawingml/2006/wordprocessingDrawing" xmlns:w10="urn:schemas-microsoft-com:office:word" xmlns:w="http://schemas.openxmlformats.org/wordprocessingml/2006/main" xmlns:w14="http://schemas.microsoft.com/office/word/2010/wordml" xmlns:w15="http://schemas.microsoft.com/office/word/2012/wordml" xmlns:w16cex="http://schemas.microsoft.com/office/word/2018/wordml/cex" xmlns:w16cid="http://schemas.microsoft.com/office/word/2016/wordml/cid" xmlns:w16="http://schemas.microsoft.com/office/word/2018/wordml" xmlns:w16sdtdh="http://schemas.microsoft.com/office/word/2020/wordml/sdtdatahash" xmlns:w16se="http://schemas.microsoft.com/office/word/2015/wordml/symex" xmlns:wpg="http://schemas.microsoft.com/office/word/2010/wordprocessingGroup" xmlns:wpi="http://schemas.microsoft.com/office/word/2010/wordprocessingInk" xmlns:wne="http://schemas.microsoft.com/office/word/2006/wordml" xmlns:wps="http://schemas.microsoft.com/office/word/2010/wordprocessingShape" mc:Ignorable="w14 w15 w16se w16cid w16 w16cex w16sdtdh wp14"/>
+<w:numbering xmlns:wpc="http://schemas.microsoft.com/office/word/2010/wordprocessingCanvas" xmlns:cx="http://schemas.microsoft.com/office/drawing/2014/chartex" xmlns:cx1="http://schemas.microsoft.com/office/drawing/2015/9/8/chartex" xmlns:cx2="http://schemas.microsoft.com/office/drawing/2015/10/21/chartex" xmlns:cx3="http://schemas.microsoft.com/office/drawing/2016/5/9/chartex" xmlns:cx4="http://schemas.microsoft.com/office/drawing/2016/5/10/chartex" xmlns:cx5="http://schemas.microsoft.com/office/drawing/2016/5/11/chartex" xmlns:cx6="http://schemas.microsoft.com/office/drawing/2016/5/12/chartex" xmlns:cx7="http://schemas.microsoft.com/office/drawing/2016/5/13/chartex" xmlns:cx8="http://schemas.microsoft.com/office/drawing/2016/5/14/chartex" xmlns:mc="http://schemas.openxmlformats.org/markup-compatibility/2006" xmlns:aink="http://schemas.microsoft.com/office/drawing/2016/ink" xmlns:am3d="http://schemas.microsoft.com/office/drawing/2017/model3d" xmlns:o="urn:schemas-microsoft-com:office:office" xmlns:r="http://schemas.openxmlformats.org/officeDocument/2006/relationships" xmlns:m="http://schemas.openxmlformats.org/officeDocument/2006/math" xmlns:v="urn:schemas-microsoft-com:vml" xmlns:wp14="http://schemas.microsoft.com/office/word/2010/wordprocessingDrawing" xmlns:wp="http://schemas.openxmlformats.org/drawingml/2006/wordprocessingDrawing" xmlns:w10="urn:schemas-microsoft-com:office:word" xmlns:w="http://schemas.openxmlformats.org/wordprocessingml/2006/main" xmlns:w14="http://schemas.microsoft.com/office/word/2010/wordml" xmlns:w15="http://schemas.microsoft.com/office/word/2012/wordml" xmlns:w16cex="http://schemas.microsoft.com/office/word/2018/wordml/cex" xmlns:w16cid="http://schemas.microsoft.com/office/word/2016/wordml/cid" xmlns:w16="http://schemas.microsoft.com/office/word/2018/wordml" xmlns:w16sdtdh="http://schemas.microsoft.com/office/word/2020/wordml/sdtdatahash" xmlns:w16se="http://schemas.microsoft.com/office/word/2015/wordml/symex" xmlns:wpg="http://schemas.microsoft.com/office/word/2010/wordprocessingGroup" xmlns:wpi="http://schemas.microsoft.com/office/word/2010/wordprocessingInk" xmlns:wne="http://schemas.microsoft.com/office/word/2006/wordml" xmlns:wps="http://schemas.microsoft.com/office/word/2010/wordprocessingShape" mc:Ignorable="w14 w15 w16se w16cid w16 w16cex w16sdtdh wp14">
+  <w:abstractNum w:abstractNumId="0" w15:restartNumberingAfterBreak="0">
+    <w:nsid w:val="68FD00FC"/>
+    <w:multiLevelType w:val="hybridMultilevel"/>
+    <w:tmpl w:val="BBDECD1C"/>
+    <w:lvl w:ilvl="0" w:tplc="E4EE3EB2">
+      <w:numFmt w:val="bullet"/>
+      <w:lvlText w:val=""/>
+      <w:lvlJc w:val="left"/>
+      <w:pPr>
+        <w:ind w:left="720" w:hanging="360"/>
+      </w:pPr>
+      <w:rPr>
+        <w:rFonts w:ascii="Symbol" w:eastAsiaTheme="minorHAnsi" w:hAnsi="Symbol" w:cstheme="minorBidi" w:hint="default"/>
+      </w:rPr>
+    </w:lvl>
+    <w:lvl w:ilvl="1" w:tplc="1C0A0003" w:tentative="1">
+      <w:start w:val="1"/>
+      <w:numFmt w:val="bullet"/>
+      <w:lvlText w:val="o"/>
+      <w:lvlJc w:val="left"/>
+      <w:pPr>
+        <w:ind w:left="1440" w:hanging="360"/>
+      </w:pPr>
+      <w:rPr>
+        <w:rFonts w:ascii="Courier New" w:hAnsi="Courier New" w:cs="Courier New" w:hint="default"/>
+      </w:rPr>
+    </w:lvl>
+    <w:lvl w:ilvl="2" w:tplc="1C0A0005" w:tentative="1">
+      <w:start w:val="1"/>
+      <w:numFmt w:val="bullet"/>
+      <w:lvlText w:val=""/>
+      <w:lvlJc w:val="left"/>
+      <w:pPr>
+        <w:ind w:left="2160" w:hanging="360"/>
+      </w:pPr>
+      <w:rPr>
+        <w:rFonts w:ascii="Wingdings" w:hAnsi="Wingdings" w:hint="default"/>
+      </w:rPr>
+    </w:lvl>
+    <w:lvl w:ilvl="3" w:tplc="1C0A0001" w:tentative="1">
+      <w:start w:val="1"/>
+      <w:numFmt w:val="bullet"/>
+      <w:lvlText w:val=""/>
+      <w:lvlJc w:val="left"/>
+      <w:pPr>
+        <w:ind w:left="2880" w:hanging="360"/>
+      </w:pPr>
+      <w:rPr>
+        <w:rFonts w:ascii="Symbol" w:hAnsi="Symbol" w:hint="default"/>
+      </w:rPr>
+    </w:lvl>
+    <w:lvl w:ilvl="4" w:tplc="1C0A0003" w:tentative="1">
+      <w:start w:val="1"/>
+      <w:numFmt w:val="bullet"/>
+      <w:lvlText w:val="o"/>
+      <w:lvlJc w:val="left"/>
+      <w:pPr>
+        <w:ind w:left="3600" w:hanging="360"/>
+      </w:pPr>
+      <w:rPr>
+        <w:rFonts w:ascii="Courier New" w:hAnsi="Courier New" w:cs="Courier New" w:hint="default"/>
+      </w:rPr>
+    </w:lvl>
+    <w:lvl w:ilvl="5" w:tplc="1C0A0005" w:tentative="1">
+      <w:start w:val="1"/>
+      <w:numFmt w:val="bullet"/>
+      <w:lvlText w:val=""/>
+      <w:lvlJc w:val="left"/>
+      <w:pPr>
+        <w:ind w:left="4320" w:hanging="360"/>
+      </w:pPr>
+      <w:rPr>
+        <w:rFonts w:ascii="Wingdings" w:hAnsi="Wingdings" w:hint="default"/>
+      </w:rPr>
+    </w:lvl>
+    <w:lvl w:ilvl="6" w:tplc="1C0A0001" w:tentative="1">
+      <w:start w:val="1"/>
+      <w:numFmt w:val="bullet"/>
+      <w:lvlText w:val=""/>
+      <w:lvlJc w:val="left"/>
+      <w:pPr>
+        <w:ind w:left="5040" w:hanging="360"/>
+      </w:pPr>
+      <w:rPr>
+        <w:rFonts w:ascii="Symbol" w:hAnsi="Symbol" w:hint="default"/>
+      </w:rPr>
+    </w:lvl>
+    <w:lvl w:ilvl="7" w:tplc="1C0A0003" w:tentative="1">
+      <w:start w:val="1"/>
+      <w:numFmt w:val="bullet"/>
+      <w:lvlText w:val="o"/>
+      <w:lvlJc w:val="left"/>
+      <w:pPr>
+        <w:ind w:left="5760" w:hanging="360"/>
+      </w:pPr>
+      <w:rPr>
+        <w:rFonts w:ascii="Courier New" w:hAnsi="Courier New" w:cs="Courier New" w:hint="default"/>
+      </w:rPr>
+    </w:lvl>
+    <w:lvl w:ilvl="8" w:tplc="1C0A0005" w:tentative="1">
+      <w:start w:val="1"/>
+      <w:numFmt w:val="bullet"/>
+      <w:lvlText w:val=""/>
+      <w:lvlJc w:val="left"/>
+      <w:pPr>
+        <w:ind w:left="6480" w:hanging="360"/>
+      </w:pPr>
+      <w:rPr>
+        <w:rFonts w:ascii="Wingdings" w:hAnsi="Wingdings" w:hint="default"/>
+      </w:rPr>
+    </w:lvl>
+  </w:abstractNum>
+  <w:num w:numId="1">
+    <w:abstractNumId w:val="0"/>
+  </w:num>
+</w:numbering>
 </file>
 
 <file path=word/styles.xml><?xml version="1.0" encoding="utf-8"?>
@@ -1347,13 +1712,13 @@
     <w:name w:val="Normal"/>
     <w:qFormat/>
   </w:style>
-  <w:style w:type="character" w:default="1" w:styleId="DefaultParagraphFont">
+  <w:style w:type="character" w:default="1" w:styleId="Fuentedeprrafopredeter">
     <w:name w:val="Default Paragraph Font"/>
     <w:uiPriority w:val="1"/>
     <w:semiHidden/>
     <w:unhideWhenUsed/>
   </w:style>
-  <w:style w:type="table" w:default="1" w:styleId="TableNormal">
+  <w:style w:type="table" w:default="1" w:styleId="Tablanormal">
     <w:name w:val="Normal Table"/>
     <w:uiPriority w:val="99"/>
     <w:semiHidden/>
@@ -1368,15 +1733,15 @@
       </w:tblCellMar>
     </w:tblPr>
   </w:style>
-  <w:style w:type="numbering" w:default="1" w:styleId="NoList">
+  <w:style w:type="numbering" w:default="1" w:styleId="Sinlista">
     <w:name w:val="No List"/>
     <w:uiPriority w:val="99"/>
     <w:semiHidden/>
     <w:unhideWhenUsed/>
   </w:style>
-  <w:style w:type="table" w:styleId="TableGrid">
+  <w:style w:type="table" w:styleId="Tablaconcuadrcula">
     <w:name w:val="Table Grid"/>
-    <w:basedOn w:val="TableNormal"/>
+    <w:basedOn w:val="Tablanormal"/>
     <w:uiPriority w:val="39"/>
     <w:rsid w:val="00610FE1"/>
     <w:pPr>
@@ -1392,6 +1757,17 @@
         <w:insideV w:val="single" w:sz="4" w:space="0" w:color="auto"/>
       </w:tblBorders>
     </w:tblPr>
+  </w:style>
+  <w:style w:type="paragraph" w:styleId="Prrafodelista">
+    <w:name w:val="List Paragraph"/>
+    <w:basedOn w:val="Normal"/>
+    <w:uiPriority w:val="34"/>
+    <w:qFormat/>
+    <w:rsid w:val="00306C35"/>
+    <w:pPr>
+      <w:ind w:left="720"/>
+      <w:contextualSpacing/>
+    </w:pPr>
   </w:style>
 </w:styles>
 </file>

</xml_diff>

<commit_message>
[ADD] New exception for province not found scenarios
</commit_message>
<xml_diff>
--- a/doc/Error Docs/Error Codes Document.docx
+++ b/doc/Error Docs/Error Codes Document.docx
@@ -988,7 +988,13 @@
           <w:tcPr>
             <w:tcW w:w="1712" w:type="dxa"/>
           </w:tcPr>
-          <w:p/>
+          <w:p>
+            <w:pPr>
+              <w:rPr>
+                <w:lang w:val="es-DO"/>
+              </w:rPr>
+            </w:pPr>
+          </w:p>
         </w:tc>
         <w:tc>
           <w:tcPr>
@@ -1066,6 +1072,117 @@
                 <w:lang w:val="es-DO"/>
               </w:rPr>
               <w:t xml:space="preserve"> de respuesta que no esta registrada entre las opciones posibles.</w:t>
+            </w:r>
+          </w:p>
+        </w:tc>
+        <w:tc>
+          <w:tcPr>
+            <w:tcW w:w="1361" w:type="dxa"/>
+          </w:tcPr>
+          <w:p>
+            <w:pPr>
+              <w:rPr>
+                <w:lang w:val="es-DO"/>
+              </w:rPr>
+            </w:pPr>
+            <w:r>
+              <w:rPr>
+                <w:lang w:val="es-DO"/>
+              </w:rPr>
+              <w:t>404</w:t>
+            </w:r>
+          </w:p>
+        </w:tc>
+      </w:tr>
+      <w:tr>
+        <w:tc>
+          <w:tcPr>
+            <w:tcW w:w="1851" w:type="dxa"/>
+          </w:tcPr>
+          <w:p>
+            <w:pPr>
+              <w:rPr>
+                <w:lang w:val="es-ES"/>
+              </w:rPr>
+            </w:pPr>
+            <w:r>
+              <w:rPr>
+                <w:lang w:val="es-ES"/>
+              </w:rPr>
+              <w:t>E4000</w:t>
+            </w:r>
+          </w:p>
+        </w:tc>
+        <w:tc>
+          <w:tcPr>
+            <w:tcW w:w="1698" w:type="dxa"/>
+          </w:tcPr>
+          <w:p>
+            <w:pPr>
+              <w:rPr>
+                <w:lang w:val="es-DO"/>
+              </w:rPr>
+            </w:pPr>
+            <w:r>
+              <w:rPr>
+                <w:lang w:val="es-DO"/>
+              </w:rPr>
+              <w:t>Provincia no existe</w:t>
+            </w:r>
+          </w:p>
+        </w:tc>
+        <w:tc>
+          <w:tcPr>
+            <w:tcW w:w="1712" w:type="dxa"/>
+          </w:tcPr>
+          <w:p>
+            <w:pPr>
+              <w:rPr>
+                <w:lang w:val="es-DO"/>
+              </w:rPr>
+            </w:pPr>
+            <w:r>
+              <w:rPr>
+                <w:lang w:val="es-DO"/>
+              </w:rPr>
+              <w:t>The province doesn't exist</w:t>
+            </w:r>
+          </w:p>
+        </w:tc>
+        <w:tc>
+          <w:tcPr>
+            <w:tcW w:w="1997" w:type="dxa"/>
+          </w:tcPr>
+          <w:p>
+            <w:pPr>
+              <w:jc w:val="center"/>
+              <w:rPr>
+                <w:lang w:val="es-ES"/>
+              </w:rPr>
+            </w:pPr>
+            <w:r>
+              <w:rPr>
+                <w:lang w:val="es-ES"/>
+              </w:rPr>
+              <w:t>La provincia con el código \"{provinceCode}\" no existe.</w:t>
+            </w:r>
+          </w:p>
+        </w:tc>
+        <w:tc>
+          <w:tcPr>
+            <w:tcW w:w="1999" w:type="dxa"/>
+          </w:tcPr>
+          <w:p>
+            <w:pPr>
+              <w:rPr>
+                <w:lang w:val="es-DO"/>
+              </w:rPr>
+            </w:pPr>
+            <w:r>
+              <w:rPr>
+                <w:lang w:val="es-DO"/>
+              </w:rPr>
+              <w:t>Cuando el provinceCode recibido no corresponde a ninguna de las provincias registradas en la base de datos.</w:t>
             </w:r>
           </w:p>
         </w:tc>

</xml_diff>

<commit_message>
[ADD] New patient data validation exception and fix StringDateNotFoundException error code.
</commit_message>
<xml_diff>
--- a/doc/Error Docs/Error Codes Document.docx
+++ b/doc/Error Docs/Error Codes Document.docx
@@ -330,7 +330,21 @@
               <w:rPr>
                 <w:lang w:val="es-ES"/>
               </w:rPr>
-              <w:t>La solicitud con el id {requestID} no existe.</w:t>
+              <w:t>La solicitud con el id {</w:t>
+            </w:r>
+            <w:proofErr w:type="spellStart"/>
+            <w:r>
+              <w:rPr>
+                <w:lang w:val="es-ES"/>
+              </w:rPr>
+              <w:t>requestID</w:t>
+            </w:r>
+            <w:proofErr w:type="spellEnd"/>
+            <w:r>
+              <w:rPr>
+                <w:lang w:val="es-ES"/>
+              </w:rPr>
+              <w:t>} no existe.</w:t>
             </w:r>
           </w:p>
         </w:tc>
@@ -392,7 +406,25 @@
               <w:rPr>
                 <w:lang w:val="es-ES"/>
               </w:rPr>
-              <w:t>E3000</w:t>
+              <w:t>E</w:t>
+            </w:r>
+            <w:r>
+              <w:rPr>
+                <w:lang w:val="es-ES"/>
+              </w:rPr>
+              <w:t>2</w:t>
+            </w:r>
+            <w:r>
+              <w:rPr>
+                <w:lang w:val="es-ES"/>
+              </w:rPr>
+              <w:t>00</w:t>
+            </w:r>
+            <w:r>
+              <w:rPr>
+                <w:lang w:val="es-ES"/>
+              </w:rPr>
+              <w:t>1</w:t>
             </w:r>
           </w:p>
         </w:tc>
@@ -408,9 +440,15 @@
             </w:pPr>
             <w:r>
               <w:rPr>
-                <w:lang w:val="es-ES"/>
-              </w:rPr>
-              <w:t>Usuario no existe</w:t>
+                <w:lang w:val="es-DO"/>
+              </w:rPr>
+              <w:t>Intervalo de fecha</w:t>
+            </w:r>
+            <w:r>
+              <w:rPr>
+                <w:lang w:val="es-DO"/>
+              </w:rPr>
+              <w:t xml:space="preserve"> no existe</w:t>
             </w:r>
           </w:p>
         </w:tc>
@@ -421,6 +459,7 @@
           <w:p>
             <w:pPr>
               <w:rPr>
+                <w:u w:val="single"/>
                 <w:lang w:val="es-ES"/>
               </w:rPr>
             </w:pPr>
@@ -440,7 +479,39 @@
               <w:rPr>
                 <w:lang w:val="es-ES"/>
               </w:rPr>
-              <w:t>El usuario con el id \"{userId}\" no existe.</w:t>
+              <w:t>La</w:t>
+            </w:r>
+            <w:r>
+              <w:rPr>
+                <w:lang w:val="es-ES"/>
+              </w:rPr>
+              <w:t xml:space="preserve"> </w:t>
+            </w:r>
+            <w:r>
+              <w:rPr>
+                <w:lang w:val="es-ES"/>
+              </w:rPr>
+              <w:t>fecha estimada de respuesta</w:t>
+            </w:r>
+            <w:r>
+              <w:rPr>
+                <w:lang w:val="es-ES"/>
+              </w:rPr>
+              <w:t xml:space="preserve"> con el id \"{</w:t>
+            </w:r>
+            <w:proofErr w:type="spellStart"/>
+            <w:r>
+              <w:rPr>
+                <w:lang w:val="es-ES"/>
+              </w:rPr>
+              <w:t>stringDateId</w:t>
+            </w:r>
+            <w:proofErr w:type="spellEnd"/>
+            <w:r>
+              <w:rPr>
+                <w:lang w:val="es-ES"/>
+              </w:rPr>
+              <w:t>}\" no existe.</w:t>
             </w:r>
           </w:p>
         </w:tc>
@@ -456,9 +527,23 @@
             </w:pPr>
             <w:r>
               <w:rPr>
-                <w:lang w:val="es-ES"/>
-              </w:rPr>
-              <w:t>Al intentar retornar un usuario mediante un id.</w:t>
+                <w:lang w:val="es-DO"/>
+              </w:rPr>
+              <w:t xml:space="preserve">Al crear una solicitud asignándole una fecha estimada de respuesta que no </w:t>
+            </w:r>
+            <w:proofErr w:type="spellStart"/>
+            <w:r>
+              <w:rPr>
+                <w:lang w:val="es-DO"/>
+              </w:rPr>
+              <w:t>esta</w:t>
+            </w:r>
+            <w:proofErr w:type="spellEnd"/>
+            <w:r>
+              <w:rPr>
+                <w:lang w:val="es-DO"/>
+              </w:rPr>
+              <w:t xml:space="preserve"> registrada entre las opciones posibles.</w:t>
             </w:r>
           </w:p>
         </w:tc>
@@ -474,7 +559,7 @@
             </w:pPr>
             <w:r>
               <w:rPr>
-                <w:lang w:val="es-ES"/>
+                <w:lang w:val="es-DO"/>
               </w:rPr>
               <w:t>404</w:t>
             </w:r>
@@ -496,7 +581,7 @@
               <w:rPr>
                 <w:lang w:val="es-ES"/>
               </w:rPr>
-              <w:t>E3001</w:t>
+              <w:t>E2002</w:t>
             </w:r>
           </w:p>
         </w:tc>
@@ -505,11 +590,28 @@
             <w:tcW w:w="1698" w:type="dxa"/>
           </w:tcPr>
           <w:p>
-            <w:r>
-              <w:t>Email verification data</w:t>
-            </w:r>
-            <w:r>
-              <w:t xml:space="preserve"> missing</w:t>
+            <w:pPr>
+              <w:rPr>
+                <w:lang w:val="es-DO"/>
+              </w:rPr>
+            </w:pPr>
+            <w:r>
+              <w:rPr>
+                <w:lang w:val="es-DO"/>
+              </w:rPr>
+              <w:t xml:space="preserve">Información </w:t>
+            </w:r>
+            <w:r>
+              <w:rPr>
+                <w:lang w:val="es-DO"/>
+              </w:rPr>
+              <w:t>de paciente incompleta</w:t>
+            </w:r>
+            <w:r>
+              <w:rPr>
+                <w:lang w:val="es-DO"/>
+              </w:rPr>
+              <w:t>.</w:t>
             </w:r>
           </w:p>
         </w:tc>
@@ -517,7 +619,13 @@
           <w:tcPr>
             <w:tcW w:w="1712" w:type="dxa"/>
           </w:tcPr>
-          <w:p/>
+          <w:p>
+            <w:pPr>
+              <w:rPr>
+                <w:lang w:val="es-ES"/>
+              </w:rPr>
+            </w:pPr>
+          </w:p>
         </w:tc>
         <w:tc>
           <w:tcPr>
@@ -529,24 +637,6 @@
                 <w:lang w:val="es-ES"/>
               </w:rPr>
             </w:pPr>
-            <w:r>
-              <w:rPr>
-                <w:lang w:val="es-ES"/>
-              </w:rPr>
-              <w:t>Para la verificación del correo e</w:t>
-            </w:r>
-            <w:r>
-              <w:rPr>
-                <w:lang w:val="es-ES"/>
-              </w:rPr>
-              <w:t>s necesario que tanto e</w:t>
-            </w:r>
-            <w:r>
-              <w:rPr>
-                <w:lang w:val="es-ES"/>
-              </w:rPr>
-              <w:t>l id del usuario como el token sean provistos.</w:t>
-            </w:r>
           </w:p>
         </w:tc>
         <w:tc>
@@ -556,20 +646,14 @@
           <w:p>
             <w:pPr>
               <w:rPr>
-                <w:lang w:val="es-ES"/>
-              </w:rPr>
-            </w:pPr>
-            <w:r>
-              <w:rPr>
-                <w:lang w:val="es-ES"/>
-              </w:rPr>
-              <w:t xml:space="preserve">Al intentar verificar un correo electrónico sin que sean provistos </w:t>
-            </w:r>
-            <w:r>
-              <w:rPr>
-                <w:lang w:val="es-ES"/>
-              </w:rPr>
-              <w:t>el id del usuario y/o el token.</w:t>
+                <w:lang w:val="es-DO"/>
+              </w:rPr>
+            </w:pPr>
+            <w:r>
+              <w:rPr>
+                <w:lang w:val="es-DO"/>
+              </w:rPr>
+              <w:t>Al intentar crear una solicitud para un paciente diferente al solicitante y no enviar toda la información requerida del paciente.</w:t>
             </w:r>
           </w:p>
         </w:tc>
@@ -580,12 +664,12 @@
           <w:p>
             <w:pPr>
               <w:rPr>
-                <w:lang w:val="es-ES"/>
-              </w:rPr>
-            </w:pPr>
-            <w:r>
-              <w:rPr>
-                <w:lang w:val="es-ES"/>
+                <w:lang w:val="es-DO"/>
+              </w:rPr>
+            </w:pPr>
+            <w:r>
+              <w:rPr>
+                <w:lang w:val="es-DO"/>
               </w:rPr>
               <w:t>400</w:t>
             </w:r>
@@ -607,13 +691,7 @@
               <w:rPr>
                 <w:lang w:val="es-ES"/>
               </w:rPr>
-              <w:t>E</w:t>
-            </w:r>
-            <w:r>
-              <w:rPr>
-                <w:lang w:val="es-ES"/>
-              </w:rPr>
-              <w:t>3002</w:t>
+              <w:t>E3000</w:t>
             </w:r>
           </w:p>
         </w:tc>
@@ -622,8 +700,16 @@
             <w:tcW w:w="1698" w:type="dxa"/>
           </w:tcPr>
           <w:p>
-            <w:r>
-              <w:t>Formato de token incorrecto</w:t>
+            <w:pPr>
+              <w:rPr>
+                <w:lang w:val="es-ES"/>
+              </w:rPr>
+            </w:pPr>
+            <w:r>
+              <w:rPr>
+                <w:lang w:val="es-ES"/>
+              </w:rPr>
+              <w:t>Usuario no existe</w:t>
             </w:r>
           </w:p>
         </w:tc>
@@ -631,7 +717,13 @@
           <w:tcPr>
             <w:tcW w:w="1712" w:type="dxa"/>
           </w:tcPr>
-          <w:p/>
+          <w:p>
+            <w:pPr>
+              <w:rPr>
+                <w:lang w:val="es-ES"/>
+              </w:rPr>
+            </w:pPr>
+          </w:p>
         </w:tc>
         <w:tc>
           <w:tcPr>
@@ -647,31 +739,21 @@
               <w:rPr>
                 <w:lang w:val="es-ES"/>
               </w:rPr>
-              <w:t>El token de verificación de correo es</w:t>
-            </w:r>
-            <w:r>
-              <w:rPr>
-                <w:lang w:val="es-ES"/>
-              </w:rPr>
-              <w:t>ta en un formato</w:t>
-            </w:r>
-            <w:r>
-              <w:rPr>
-                <w:lang w:val="es-ES"/>
-              </w:rPr>
-              <w:t xml:space="preserve"> </w:t>
-            </w:r>
-            <w:r>
-              <w:rPr>
-                <w:lang w:val="es-ES"/>
-              </w:rPr>
-              <w:t>incorrecto</w:t>
-            </w:r>
-            <w:r>
-              <w:rPr>
-                <w:lang w:val="es-ES"/>
-              </w:rPr>
-              <w:t>. Favor revise la entrada.</w:t>
+              <w:t>El usuario con el id \"{</w:t>
+            </w:r>
+            <w:proofErr w:type="spellStart"/>
+            <w:r>
+              <w:rPr>
+                <w:lang w:val="es-ES"/>
+              </w:rPr>
+              <w:t>userId</w:t>
+            </w:r>
+            <w:proofErr w:type="spellEnd"/>
+            <w:r>
+              <w:rPr>
+                <w:lang w:val="es-ES"/>
+              </w:rPr>
+              <w:t>}\" no existe.</w:t>
             </w:r>
           </w:p>
         </w:tc>
@@ -689,19 +771,7 @@
               <w:rPr>
                 <w:lang w:val="es-ES"/>
               </w:rPr>
-              <w:t xml:space="preserve">Al intentar verificar un correo electrónico con un token con un formato </w:t>
-            </w:r>
-            <w:r>
-              <w:rPr>
-                <w:lang w:val="es-ES"/>
-              </w:rPr>
-              <w:t>incorrecto</w:t>
-            </w:r>
-            <w:r>
-              <w:rPr>
-                <w:lang w:val="es-ES"/>
-              </w:rPr>
-              <w:t>.</w:t>
+              <w:t>Al intentar retornar un usuario mediante un id.</w:t>
             </w:r>
           </w:p>
         </w:tc>
@@ -719,7 +789,7 @@
               <w:rPr>
                 <w:lang w:val="es-ES"/>
               </w:rPr>
-              <w:t>400</w:t>
+              <w:t>404</w:t>
             </w:r>
           </w:p>
         </w:tc>
@@ -739,7 +809,7 @@
               <w:rPr>
                 <w:lang w:val="es-ES"/>
               </w:rPr>
-              <w:t>E3003</w:t>
+              <w:t>E3001</w:t>
             </w:r>
           </w:p>
         </w:tc>
@@ -749,13 +819,10 @@
           </w:tcPr>
           <w:p>
             <w:r>
-              <w:t xml:space="preserve">Token </w:t>
-            </w:r>
-            <w:r>
-              <w:rPr>
-                <w:lang w:val="es-DO"/>
-              </w:rPr>
-              <w:t>invalido</w:t>
+              <w:t>Email verification data</w:t>
+            </w:r>
+            <w:r>
+              <w:t xml:space="preserve"> missing</w:t>
             </w:r>
           </w:p>
         </w:tc>
@@ -779,19 +846,26 @@
               <w:rPr>
                 <w:lang w:val="es-ES"/>
               </w:rPr>
-              <w:t xml:space="preserve">El token enviado no es </w:t>
-            </w:r>
-            <w:r>
-              <w:rPr>
-                <w:lang w:val="es-ES"/>
-              </w:rPr>
-              <w:t>válido</w:t>
-            </w:r>
-            <w:r>
-              <w:rPr>
-                <w:lang w:val="es-ES"/>
-              </w:rPr>
-              <w:t>.</w:t>
+              <w:t>Para la verificación del correo e</w:t>
+            </w:r>
+            <w:r>
+              <w:rPr>
+                <w:lang w:val="es-ES"/>
+              </w:rPr>
+              <w:t>s necesario que tanto e</w:t>
+            </w:r>
+            <w:r>
+              <w:rPr>
+                <w:lang w:val="es-ES"/>
+              </w:rPr>
+              <w:t xml:space="preserve">l id del usuario como el </w:t>
+            </w:r>
+            <w:r>
+              <w:rPr>
+                <w:lang w:val="es-ES"/>
+              </w:rPr>
+              <w:lastRenderedPageBreak/>
+              <w:t>token sean provistos.</w:t>
             </w:r>
           </w:p>
         </w:tc>
@@ -809,7 +883,15 @@
               <w:rPr>
                 <w:lang w:val="es-ES"/>
               </w:rPr>
-              <w:t>Al intentar verificar un correo electrónico con un token invalido.</w:t>
+              <w:lastRenderedPageBreak/>
+              <w:t xml:space="preserve">Al intentar verificar un correo electrónico sin que sean provistos el id </w:t>
+            </w:r>
+            <w:r>
+              <w:rPr>
+                <w:lang w:val="es-ES"/>
+              </w:rPr>
+              <w:lastRenderedPageBreak/>
+              <w:t>del usuario y/o el token.</w:t>
             </w:r>
           </w:p>
         </w:tc>
@@ -827,6 +909,7 @@
               <w:rPr>
                 <w:lang w:val="es-ES"/>
               </w:rPr>
+              <w:lastRenderedPageBreak/>
               <w:t>400</w:t>
             </w:r>
           </w:p>
@@ -847,13 +930,7 @@
               <w:rPr>
                 <w:lang w:val="es-ES"/>
               </w:rPr>
-              <w:t>E300</w:t>
-            </w:r>
-            <w:r>
-              <w:rPr>
-                <w:lang w:val="es-ES"/>
-              </w:rPr>
-              <w:t>4</w:t>
+              <w:t>E3002</w:t>
             </w:r>
           </w:p>
         </w:tc>
@@ -862,28 +939,26 @@
             <w:tcW w:w="1698" w:type="dxa"/>
           </w:tcPr>
           <w:p>
-            <w:pPr>
-              <w:rPr>
-                <w:lang w:val="es-DO"/>
-              </w:rPr>
-            </w:pPr>
-            <w:r>
-              <w:rPr>
-                <w:lang w:val="es-DO"/>
-              </w:rPr>
-              <w:t>Credenciales invalidas</w:t>
-            </w:r>
+            <w:proofErr w:type="spellStart"/>
+            <w:r>
+              <w:t>Formato</w:t>
+            </w:r>
+            <w:proofErr w:type="spellEnd"/>
+            <w:r>
+              <w:t xml:space="preserve"> de token </w:t>
+            </w:r>
+            <w:proofErr w:type="spellStart"/>
+            <w:r>
+              <w:t>incorrecto</w:t>
+            </w:r>
+            <w:proofErr w:type="spellEnd"/>
           </w:p>
         </w:tc>
         <w:tc>
           <w:tcPr>
             <w:tcW w:w="1712" w:type="dxa"/>
           </w:tcPr>
-          <w:p>
-            <w:r>
-              <w:t>Incorrect username or password.</w:t>
-            </w:r>
-          </w:p>
+          <w:p/>
         </w:tc>
         <w:tc>
           <w:tcPr>
@@ -899,7 +974,21 @@
               <w:rPr>
                 <w:lang w:val="es-ES"/>
               </w:rPr>
-              <w:t>Usuario y/o contraseña incorrectos.</w:t>
+              <w:t xml:space="preserve">El token de verificación de correo </w:t>
+            </w:r>
+            <w:proofErr w:type="spellStart"/>
+            <w:r>
+              <w:rPr>
+                <w:lang w:val="es-ES"/>
+              </w:rPr>
+              <w:t>esta</w:t>
+            </w:r>
+            <w:proofErr w:type="spellEnd"/>
+            <w:r>
+              <w:rPr>
+                <w:lang w:val="es-ES"/>
+              </w:rPr>
+              <w:t xml:space="preserve"> en un formato incorrecto. Favor revise la entrada.</w:t>
             </w:r>
           </w:p>
         </w:tc>
@@ -917,7 +1006,7 @@
               <w:rPr>
                 <w:lang w:val="es-ES"/>
               </w:rPr>
-              <w:t>Al intentar iniciar sesión con credenciales incorrectas.</w:t>
+              <w:t>Al intentar verificar un correo electrónico con un token con un formato incorrecto.</w:t>
             </w:r>
           </w:p>
         </w:tc>
@@ -935,7 +1024,7 @@
               <w:rPr>
                 <w:lang w:val="es-ES"/>
               </w:rPr>
-              <w:t>401</w:t>
+              <w:t>400</w:t>
             </w:r>
           </w:p>
         </w:tc>
@@ -955,8 +1044,7 @@
               <w:rPr>
                 <w:lang w:val="es-ES"/>
               </w:rPr>
-              <w:lastRenderedPageBreak/>
-              <w:t>E3005</w:t>
+              <w:t>E3003</w:t>
             </w:r>
           </w:p>
         </w:tc>
@@ -965,22 +1053,14 @@
             <w:tcW w:w="1698" w:type="dxa"/>
           </w:tcPr>
           <w:p>
-            <w:pPr>
-              <w:rPr>
-                <w:lang w:val="es-DO"/>
-              </w:rPr>
-            </w:pPr>
-            <w:r>
-              <w:rPr>
-                <w:lang w:val="es-DO"/>
-              </w:rPr>
-              <w:t>Intervalo de fecha</w:t>
-            </w:r>
-            <w:r>
-              <w:rPr>
-                <w:lang w:val="es-DO"/>
-              </w:rPr>
-              <w:t xml:space="preserve"> no existe</w:t>
+            <w:r>
+              <w:t xml:space="preserve">Token </w:t>
+            </w:r>
+            <w:r>
+              <w:rPr>
+                <w:lang w:val="es-DO"/>
+              </w:rPr>
+              <w:t>invalido</w:t>
             </w:r>
           </w:p>
         </w:tc>
@@ -988,13 +1068,7 @@
           <w:tcPr>
             <w:tcW w:w="1712" w:type="dxa"/>
           </w:tcPr>
-          <w:p>
-            <w:pPr>
-              <w:rPr>
-                <w:lang w:val="es-DO"/>
-              </w:rPr>
-            </w:pPr>
-          </w:p>
+          <w:p/>
         </w:tc>
         <w:tc>
           <w:tcPr>
@@ -1003,45 +1077,14 @@
           <w:p>
             <w:pPr>
               <w:rPr>
-                <w:u w:val="single"/>
-                <w:lang w:val="es-DO"/>
-              </w:rPr>
-            </w:pPr>
-            <w:r>
-              <w:rPr>
-                <w:lang w:val="es-ES"/>
-              </w:rPr>
-              <w:t>La</w:t>
-            </w:r>
-            <w:r>
-              <w:rPr>
-                <w:lang w:val="es-ES"/>
-              </w:rPr>
-              <w:t xml:space="preserve"> </w:t>
-            </w:r>
-            <w:r>
-              <w:rPr>
-                <w:lang w:val="es-ES"/>
-              </w:rPr>
-              <w:t>fecha estimada de respuesta</w:t>
-            </w:r>
-            <w:r>
-              <w:rPr>
-                <w:lang w:val="es-ES"/>
-              </w:rPr>
-              <w:t xml:space="preserve"> con el id \"{</w:t>
-            </w:r>
-            <w:r>
-              <w:rPr>
-                <w:lang w:val="es-ES"/>
-              </w:rPr>
-              <w:t>stringDateId</w:t>
-            </w:r>
-            <w:r>
-              <w:rPr>
-                <w:lang w:val="es-ES"/>
-              </w:rPr>
-              <w:t>}\" no existe.</w:t>
+                <w:lang w:val="es-ES"/>
+              </w:rPr>
+            </w:pPr>
+            <w:r>
+              <w:rPr>
+                <w:lang w:val="es-ES"/>
+              </w:rPr>
+              <w:t>El token enviado no es válido.</w:t>
             </w:r>
           </w:p>
         </w:tc>
@@ -1052,26 +1095,14 @@
           <w:p>
             <w:pPr>
               <w:rPr>
-                <w:lang w:val="es-DO"/>
-              </w:rPr>
-            </w:pPr>
-            <w:r>
-              <w:rPr>
-                <w:lang w:val="es-DO"/>
-              </w:rPr>
-              <w:t xml:space="preserve">Al crear una solicitud asignándole </w:t>
-            </w:r>
-            <w:r>
-              <w:rPr>
-                <w:lang w:val="es-DO"/>
-              </w:rPr>
-              <w:t>una fecha estimada</w:t>
-            </w:r>
-            <w:r>
-              <w:rPr>
-                <w:lang w:val="es-DO"/>
-              </w:rPr>
-              <w:t xml:space="preserve"> de respuesta que no esta registrada entre las opciones posibles.</w:t>
+                <w:lang w:val="es-ES"/>
+              </w:rPr>
+            </w:pPr>
+            <w:r>
+              <w:rPr>
+                <w:lang w:val="es-ES"/>
+              </w:rPr>
+              <w:t>Al intentar verificar un correo electrónico con un token invalido.</w:t>
             </w:r>
           </w:p>
         </w:tc>
@@ -1082,14 +1113,14 @@
           <w:p>
             <w:pPr>
               <w:rPr>
-                <w:lang w:val="es-DO"/>
-              </w:rPr>
-            </w:pPr>
-            <w:r>
-              <w:rPr>
-                <w:lang w:val="es-DO"/>
-              </w:rPr>
-              <w:t>404</w:t>
+                <w:lang w:val="es-ES"/>
+              </w:rPr>
+            </w:pPr>
+            <w:r>
+              <w:rPr>
+                <w:lang w:val="es-ES"/>
+              </w:rPr>
+              <w:t>400</w:t>
             </w:r>
           </w:p>
         </w:tc>
@@ -1109,6 +1140,183 @@
               <w:rPr>
                 <w:lang w:val="es-ES"/>
               </w:rPr>
+              <w:t>E3004</w:t>
+            </w:r>
+          </w:p>
+        </w:tc>
+        <w:tc>
+          <w:tcPr>
+            <w:tcW w:w="1698" w:type="dxa"/>
+          </w:tcPr>
+          <w:p>
+            <w:pPr>
+              <w:rPr>
+                <w:lang w:val="es-DO"/>
+              </w:rPr>
+            </w:pPr>
+            <w:r>
+              <w:rPr>
+                <w:lang w:val="es-DO"/>
+              </w:rPr>
+              <w:t>Credenciales invalidas</w:t>
+            </w:r>
+          </w:p>
+        </w:tc>
+        <w:tc>
+          <w:tcPr>
+            <w:tcW w:w="1712" w:type="dxa"/>
+          </w:tcPr>
+          <w:p>
+            <w:r>
+              <w:t>Incorrect username or password.</w:t>
+            </w:r>
+          </w:p>
+        </w:tc>
+        <w:tc>
+          <w:tcPr>
+            <w:tcW w:w="1997" w:type="dxa"/>
+          </w:tcPr>
+          <w:p>
+            <w:pPr>
+              <w:rPr>
+                <w:lang w:val="es-ES"/>
+              </w:rPr>
+            </w:pPr>
+            <w:r>
+              <w:rPr>
+                <w:lang w:val="es-ES"/>
+              </w:rPr>
+              <w:t>Usuario y/o contraseña incorrectos.</w:t>
+            </w:r>
+          </w:p>
+        </w:tc>
+        <w:tc>
+          <w:tcPr>
+            <w:tcW w:w="1999" w:type="dxa"/>
+          </w:tcPr>
+          <w:p>
+            <w:pPr>
+              <w:rPr>
+                <w:lang w:val="es-ES"/>
+              </w:rPr>
+            </w:pPr>
+            <w:r>
+              <w:rPr>
+                <w:lang w:val="es-ES"/>
+              </w:rPr>
+              <w:t>Al intentar iniciar sesión con credenciales incorrectas.</w:t>
+            </w:r>
+          </w:p>
+        </w:tc>
+        <w:tc>
+          <w:tcPr>
+            <w:tcW w:w="1361" w:type="dxa"/>
+          </w:tcPr>
+          <w:p>
+            <w:pPr>
+              <w:rPr>
+                <w:lang w:val="es-ES"/>
+              </w:rPr>
+            </w:pPr>
+            <w:r>
+              <w:rPr>
+                <w:lang w:val="es-ES"/>
+              </w:rPr>
+              <w:t>401</w:t>
+            </w:r>
+          </w:p>
+        </w:tc>
+      </w:tr>
+      <w:tr>
+        <w:tc>
+          <w:tcPr>
+            <w:tcW w:w="1851" w:type="dxa"/>
+          </w:tcPr>
+          <w:p>
+            <w:pPr>
+              <w:rPr>
+                <w:lang w:val="es-ES"/>
+              </w:rPr>
+            </w:pPr>
+          </w:p>
+        </w:tc>
+        <w:tc>
+          <w:tcPr>
+            <w:tcW w:w="1698" w:type="dxa"/>
+          </w:tcPr>
+          <w:p>
+            <w:pPr>
+              <w:rPr>
+                <w:lang w:val="es-DO"/>
+              </w:rPr>
+            </w:pPr>
+          </w:p>
+        </w:tc>
+        <w:tc>
+          <w:tcPr>
+            <w:tcW w:w="1712" w:type="dxa"/>
+          </w:tcPr>
+          <w:p>
+            <w:pPr>
+              <w:rPr>
+                <w:lang w:val="es-DO"/>
+              </w:rPr>
+            </w:pPr>
+          </w:p>
+        </w:tc>
+        <w:tc>
+          <w:tcPr>
+            <w:tcW w:w="1997" w:type="dxa"/>
+          </w:tcPr>
+          <w:p>
+            <w:pPr>
+              <w:rPr>
+                <w:u w:val="single"/>
+                <w:lang w:val="es-DO"/>
+              </w:rPr>
+            </w:pPr>
+          </w:p>
+        </w:tc>
+        <w:tc>
+          <w:tcPr>
+            <w:tcW w:w="1999" w:type="dxa"/>
+          </w:tcPr>
+          <w:p>
+            <w:pPr>
+              <w:rPr>
+                <w:lang w:val="es-DO"/>
+              </w:rPr>
+            </w:pPr>
+          </w:p>
+        </w:tc>
+        <w:tc>
+          <w:tcPr>
+            <w:tcW w:w="1361" w:type="dxa"/>
+          </w:tcPr>
+          <w:p>
+            <w:pPr>
+              <w:rPr>
+                <w:lang w:val="es-DO"/>
+              </w:rPr>
+            </w:pPr>
+          </w:p>
+        </w:tc>
+      </w:tr>
+      <w:tr>
+        <w:tc>
+          <w:tcPr>
+            <w:tcW w:w="1851" w:type="dxa"/>
+          </w:tcPr>
+          <w:p>
+            <w:pPr>
+              <w:rPr>
+                <w:lang w:val="es-ES"/>
+              </w:rPr>
+            </w:pPr>
+            <w:r>
+              <w:rPr>
+                <w:lang w:val="es-ES"/>
+              </w:rPr>
               <w:t>E4000</w:t>
             </w:r>
           </w:p>
@@ -1141,12 +1349,56 @@
                 <w:lang w:val="es-DO"/>
               </w:rPr>
             </w:pPr>
-            <w:r>
-              <w:rPr>
-                <w:lang w:val="es-DO"/>
-              </w:rPr>
-              <w:t>The province doesn't exist</w:t>
-            </w:r>
+            <w:proofErr w:type="spellStart"/>
+            <w:r>
+              <w:rPr>
+                <w:lang w:val="es-DO"/>
+              </w:rPr>
+              <w:t>The</w:t>
+            </w:r>
+            <w:proofErr w:type="spellEnd"/>
+            <w:r>
+              <w:rPr>
+                <w:lang w:val="es-DO"/>
+              </w:rPr>
+              <w:t xml:space="preserve"> </w:t>
+            </w:r>
+            <w:proofErr w:type="spellStart"/>
+            <w:r>
+              <w:rPr>
+                <w:lang w:val="es-DO"/>
+              </w:rPr>
+              <w:t>province</w:t>
+            </w:r>
+            <w:proofErr w:type="spellEnd"/>
+            <w:r>
+              <w:rPr>
+                <w:lang w:val="es-DO"/>
+              </w:rPr>
+              <w:t xml:space="preserve"> </w:t>
+            </w:r>
+            <w:proofErr w:type="spellStart"/>
+            <w:r>
+              <w:rPr>
+                <w:lang w:val="es-DO"/>
+              </w:rPr>
+              <w:t>doesn't</w:t>
+            </w:r>
+            <w:proofErr w:type="spellEnd"/>
+            <w:r>
+              <w:rPr>
+                <w:lang w:val="es-DO"/>
+              </w:rPr>
+              <w:t xml:space="preserve"> </w:t>
+            </w:r>
+            <w:proofErr w:type="spellStart"/>
+            <w:r>
+              <w:rPr>
+                <w:lang w:val="es-DO"/>
+              </w:rPr>
+              <w:t>exist</w:t>
+            </w:r>
+            <w:proofErr w:type="spellEnd"/>
           </w:p>
         </w:tc>
         <w:tc>
@@ -1164,7 +1416,21 @@
               <w:rPr>
                 <w:lang w:val="es-ES"/>
               </w:rPr>
-              <w:t>La provincia con el código \"{provinceCode}\" no existe.</w:t>
+              <w:t>La provincia con el código \"{</w:t>
+            </w:r>
+            <w:proofErr w:type="spellStart"/>
+            <w:r>
+              <w:rPr>
+                <w:lang w:val="es-ES"/>
+              </w:rPr>
+              <w:t>provinceCode</w:t>
+            </w:r>
+            <w:proofErr w:type="spellEnd"/>
+            <w:r>
+              <w:rPr>
+                <w:lang w:val="es-ES"/>
+              </w:rPr>
+              <w:t>}\" no existe.</w:t>
             </w:r>
           </w:p>
         </w:tc>
@@ -1182,7 +1448,21 @@
               <w:rPr>
                 <w:lang w:val="es-DO"/>
               </w:rPr>
-              <w:t>Cuando el provinceCode recibido no corresponde a ninguna de las provincias registradas en la base de datos.</w:t>
+              <w:t xml:space="preserve">Cuando el </w:t>
+            </w:r>
+            <w:proofErr w:type="spellStart"/>
+            <w:r>
+              <w:rPr>
+                <w:lang w:val="es-DO"/>
+              </w:rPr>
+              <w:t>provinceCode</w:t>
+            </w:r>
+            <w:proofErr w:type="spellEnd"/>
+            <w:r>
+              <w:rPr>
+                <w:lang w:val="es-DO"/>
+              </w:rPr>
+              <w:t xml:space="preserve"> recibido no corresponde a ninguna de las provincias registradas en la base de datos.</w:t>
             </w:r>
           </w:p>
         </w:tc>

</xml_diff>

<commit_message>
[ADD] New exception for incompatible bloodtypes.
</commit_message>
<xml_diff>
--- a/doc/Error Docs/Error Codes Document.docx
+++ b/doc/Error Docs/Error Codes Document.docx
@@ -12,7 +12,7 @@
         <w:gridCol w:w="1851"/>
         <w:gridCol w:w="1698"/>
         <w:gridCol w:w="1712"/>
-        <w:gridCol w:w="1997"/>
+        <w:gridCol w:w="2562"/>
         <w:gridCol w:w="1999"/>
         <w:gridCol w:w="1361"/>
       </w:tblGrid>
@@ -330,21 +330,7 @@
               <w:rPr>
                 <w:lang w:val="es-ES"/>
               </w:rPr>
-              <w:t>La solicitud con el id {</w:t>
-            </w:r>
-            <w:proofErr w:type="spellStart"/>
-            <w:r>
-              <w:rPr>
-                <w:lang w:val="es-ES"/>
-              </w:rPr>
-              <w:t>requestID</w:t>
-            </w:r>
-            <w:proofErr w:type="spellEnd"/>
-            <w:r>
-              <w:rPr>
-                <w:lang w:val="es-ES"/>
-              </w:rPr>
-              <w:t>} no existe.</w:t>
+              <w:t>La solicitud con el id {requestID} no existe.</w:t>
             </w:r>
           </w:p>
         </w:tc>
@@ -406,25 +392,7 @@
               <w:rPr>
                 <w:lang w:val="es-ES"/>
               </w:rPr>
-              <w:t>E</w:t>
-            </w:r>
-            <w:r>
-              <w:rPr>
-                <w:lang w:val="es-ES"/>
-              </w:rPr>
-              <w:t>2</w:t>
-            </w:r>
-            <w:r>
-              <w:rPr>
-                <w:lang w:val="es-ES"/>
-              </w:rPr>
-              <w:t>00</w:t>
-            </w:r>
-            <w:r>
-              <w:rPr>
-                <w:lang w:val="es-ES"/>
-              </w:rPr>
-              <w:t>1</w:t>
+              <w:t>E2001</w:t>
             </w:r>
           </w:p>
         </w:tc>
@@ -499,14 +467,12 @@
               </w:rPr>
               <w:t xml:space="preserve"> con el id \"{</w:t>
             </w:r>
-            <w:proofErr w:type="spellStart"/>
             <w:r>
               <w:rPr>
                 <w:lang w:val="es-ES"/>
               </w:rPr>
               <w:t>stringDateId</w:t>
             </w:r>
-            <w:proofErr w:type="spellEnd"/>
             <w:r>
               <w:rPr>
                 <w:lang w:val="es-ES"/>
@@ -529,21 +495,7 @@
               <w:rPr>
                 <w:lang w:val="es-DO"/>
               </w:rPr>
-              <w:t xml:space="preserve">Al crear una solicitud asignándole una fecha estimada de respuesta que no </w:t>
-            </w:r>
-            <w:proofErr w:type="spellStart"/>
-            <w:r>
-              <w:rPr>
-                <w:lang w:val="es-DO"/>
-              </w:rPr>
-              <w:t>esta</w:t>
-            </w:r>
-            <w:proofErr w:type="spellEnd"/>
-            <w:r>
-              <w:rPr>
-                <w:lang w:val="es-DO"/>
-              </w:rPr>
-              <w:t xml:space="preserve"> registrada entre las opciones posibles.</w:t>
+              <w:t>Al crear una solicitud asignándole una fecha estimada de respuesta que no esta registrada entre las opciones posibles.</w:t>
             </w:r>
           </w:p>
         </w:tc>
@@ -739,21 +691,7 @@
               <w:rPr>
                 <w:lang w:val="es-ES"/>
               </w:rPr>
-              <w:t>El usuario con el id \"{</w:t>
-            </w:r>
-            <w:proofErr w:type="spellStart"/>
-            <w:r>
-              <w:rPr>
-                <w:lang w:val="es-ES"/>
-              </w:rPr>
-              <w:t>userId</w:t>
-            </w:r>
-            <w:proofErr w:type="spellEnd"/>
-            <w:r>
-              <w:rPr>
-                <w:lang w:val="es-ES"/>
-              </w:rPr>
-              <w:t>}\" no existe.</w:t>
+              <w:t>El usuario con el id \"{userId}\" no existe.</w:t>
             </w:r>
           </w:p>
         </w:tc>
@@ -858,14 +796,7 @@
               <w:rPr>
                 <w:lang w:val="es-ES"/>
               </w:rPr>
-              <w:t xml:space="preserve">l id del usuario como el </w:t>
-            </w:r>
-            <w:r>
-              <w:rPr>
-                <w:lang w:val="es-ES"/>
-              </w:rPr>
-              <w:lastRenderedPageBreak/>
-              <w:t>token sean provistos.</w:t>
+              <w:t>l id del usuario como el token sean provistos.</w:t>
             </w:r>
           </w:p>
         </w:tc>
@@ -883,7 +814,6 @@
               <w:rPr>
                 <w:lang w:val="es-ES"/>
               </w:rPr>
-              <w:lastRenderedPageBreak/>
               <w:t xml:space="preserve">Al intentar verificar un correo electrónico sin que sean provistos el id </w:t>
             </w:r>
             <w:r>
@@ -939,19 +869,9 @@
             <w:tcW w:w="1698" w:type="dxa"/>
           </w:tcPr>
           <w:p>
-            <w:proofErr w:type="spellStart"/>
-            <w:r>
-              <w:t>Formato</w:t>
-            </w:r>
-            <w:proofErr w:type="spellEnd"/>
-            <w:r>
-              <w:t xml:space="preserve"> de token </w:t>
-            </w:r>
-            <w:proofErr w:type="spellStart"/>
-            <w:r>
-              <w:t>incorrecto</w:t>
-            </w:r>
-            <w:proofErr w:type="spellEnd"/>
+            <w:r>
+              <w:t>Formato de token incorrecto</w:t>
+            </w:r>
           </w:p>
         </w:tc>
         <w:tc>
@@ -974,21 +894,7 @@
               <w:rPr>
                 <w:lang w:val="es-ES"/>
               </w:rPr>
-              <w:t xml:space="preserve">El token de verificación de correo </w:t>
-            </w:r>
-            <w:proofErr w:type="spellStart"/>
-            <w:r>
-              <w:rPr>
-                <w:lang w:val="es-ES"/>
-              </w:rPr>
-              <w:t>esta</w:t>
-            </w:r>
-            <w:proofErr w:type="spellEnd"/>
-            <w:r>
-              <w:rPr>
-                <w:lang w:val="es-ES"/>
-              </w:rPr>
-              <w:t xml:space="preserve"> en un formato incorrecto. Favor revise la entrada.</w:t>
+              <w:t>El token de verificación de correo esta en un formato incorrecto. Favor revise la entrada.</w:t>
             </w:r>
           </w:p>
         </w:tc>
@@ -1349,56 +1255,12 @@
                 <w:lang w:val="es-DO"/>
               </w:rPr>
             </w:pPr>
-            <w:proofErr w:type="spellStart"/>
-            <w:r>
-              <w:rPr>
-                <w:lang w:val="es-DO"/>
-              </w:rPr>
-              <w:t>The</w:t>
-            </w:r>
-            <w:proofErr w:type="spellEnd"/>
-            <w:r>
-              <w:rPr>
-                <w:lang w:val="es-DO"/>
-              </w:rPr>
-              <w:t xml:space="preserve"> </w:t>
-            </w:r>
-            <w:proofErr w:type="spellStart"/>
-            <w:r>
-              <w:rPr>
-                <w:lang w:val="es-DO"/>
-              </w:rPr>
-              <w:t>province</w:t>
-            </w:r>
-            <w:proofErr w:type="spellEnd"/>
-            <w:r>
-              <w:rPr>
-                <w:lang w:val="es-DO"/>
-              </w:rPr>
-              <w:t xml:space="preserve"> </w:t>
-            </w:r>
-            <w:proofErr w:type="spellStart"/>
-            <w:r>
-              <w:rPr>
-                <w:lang w:val="es-DO"/>
-              </w:rPr>
-              <w:t>doesn't</w:t>
-            </w:r>
-            <w:proofErr w:type="spellEnd"/>
-            <w:r>
-              <w:rPr>
-                <w:lang w:val="es-DO"/>
-              </w:rPr>
-              <w:t xml:space="preserve"> </w:t>
-            </w:r>
-            <w:proofErr w:type="spellStart"/>
-            <w:r>
-              <w:rPr>
-                <w:lang w:val="es-DO"/>
-              </w:rPr>
-              <w:t>exist</w:t>
-            </w:r>
-            <w:proofErr w:type="spellEnd"/>
+            <w:r>
+              <w:rPr>
+                <w:lang w:val="es-DO"/>
+              </w:rPr>
+              <w:t>The province doesn't exist</w:t>
+            </w:r>
           </w:p>
         </w:tc>
         <w:tc>
@@ -1416,21 +1278,7 @@
               <w:rPr>
                 <w:lang w:val="es-ES"/>
               </w:rPr>
-              <w:t>La provincia con el código \"{</w:t>
-            </w:r>
-            <w:proofErr w:type="spellStart"/>
-            <w:r>
-              <w:rPr>
-                <w:lang w:val="es-ES"/>
-              </w:rPr>
-              <w:t>provinceCode</w:t>
-            </w:r>
-            <w:proofErr w:type="spellEnd"/>
-            <w:r>
-              <w:rPr>
-                <w:lang w:val="es-ES"/>
-              </w:rPr>
-              <w:t>}\" no existe.</w:t>
+              <w:t>La provincia con el código \"{provinceCode}\" no existe.</w:t>
             </w:r>
           </w:p>
         </w:tc>
@@ -1448,21 +1296,7 @@
               <w:rPr>
                 <w:lang w:val="es-DO"/>
               </w:rPr>
-              <w:t xml:space="preserve">Cuando el </w:t>
-            </w:r>
-            <w:proofErr w:type="spellStart"/>
-            <w:r>
-              <w:rPr>
-                <w:lang w:val="es-DO"/>
-              </w:rPr>
-              <w:t>provinceCode</w:t>
-            </w:r>
-            <w:proofErr w:type="spellEnd"/>
-            <w:r>
-              <w:rPr>
-                <w:lang w:val="es-DO"/>
-              </w:rPr>
-              <w:t xml:space="preserve"> recibido no corresponde a ninguna de las provincias registradas en la base de datos.</w:t>
+              <w:t>Cuando el provinceCode recibido no corresponde a ninguna de las provincias registradas en la base de datos.</w:t>
             </w:r>
           </w:p>
         </w:tc>
@@ -1481,6 +1315,139 @@
                 <w:lang w:val="es-DO"/>
               </w:rPr>
               <w:t>404</w:t>
+            </w:r>
+          </w:p>
+        </w:tc>
+      </w:tr>
+      <w:tr>
+        <w:tc>
+          <w:tcPr>
+            <w:tcW w:w="1851" w:type="dxa"/>
+          </w:tcPr>
+          <w:p>
+            <w:pPr>
+              <w:rPr>
+                <w:lang w:val="es-ES"/>
+              </w:rPr>
+            </w:pPr>
+            <w:r>
+              <w:rPr>
+                <w:lang w:val="es-ES"/>
+              </w:rPr>
+              <w:t>E5000</w:t>
+            </w:r>
+          </w:p>
+        </w:tc>
+        <w:tc>
+          <w:tcPr>
+            <w:tcW w:w="1698" w:type="dxa"/>
+          </w:tcPr>
+          <w:p>
+            <w:pPr>
+              <w:rPr>
+                <w:lang w:val="es-DO"/>
+              </w:rPr>
+            </w:pPr>
+            <w:r>
+              <w:rPr>
+                <w:lang w:val="es-DO"/>
+              </w:rPr>
+              <w:t>Tipos de sangre incompatibles</w:t>
+            </w:r>
+          </w:p>
+        </w:tc>
+        <w:tc>
+          <w:tcPr>
+            <w:tcW w:w="1712" w:type="dxa"/>
+          </w:tcPr>
+          <w:p>
+            <w:r>
+              <w:t>Some requested bloodtype are not compatible with patient's bloodtype.</w:t>
+            </w:r>
+          </w:p>
+        </w:tc>
+        <w:tc>
+          <w:tcPr>
+            <w:tcW w:w="1997" w:type="dxa"/>
+          </w:tcPr>
+          <w:p>
+            <w:pPr>
+              <w:jc w:val="center"/>
+              <w:rPr>
+                <w:lang w:val="es-ES"/>
+              </w:rPr>
+            </w:pPr>
+            <w:r>
+              <w:rPr>
+                <w:lang w:val="es-ES"/>
+              </w:rPr>
+              <w:t>No se puede registrar la solicitud porque los tipos de sangre solicitados {</w:t>
+            </w:r>
+            <w:r>
+              <w:rPr>
+                <w:lang w:val="es-ES"/>
+              </w:rPr>
+              <w:t>incompatible</w:t>
+            </w:r>
+            <w:r>
+              <w:rPr>
+                <w:lang w:val="es-ES"/>
+              </w:rPr>
+              <w:t>BloodType</w:t>
+            </w:r>
+            <w:r>
+              <w:rPr>
+                <w:lang w:val="es-ES"/>
+              </w:rPr>
+              <w:t>s</w:t>
+            </w:r>
+            <w:r>
+              <w:rPr>
+                <w:lang w:val="es-ES"/>
+              </w:rPr>
+              <w:t>} no son compatibles con el tipo de sangre {patientBloodType} del paciente.</w:t>
+            </w:r>
+          </w:p>
+        </w:tc>
+        <w:tc>
+          <w:tcPr>
+            <w:tcW w:w="1999" w:type="dxa"/>
+          </w:tcPr>
+          <w:p>
+            <w:pPr>
+              <w:rPr>
+                <w:lang w:val="es-DO"/>
+              </w:rPr>
+            </w:pPr>
+            <w:r>
+              <w:rPr>
+                <w:lang w:val="es-DO"/>
+              </w:rPr>
+              <w:t xml:space="preserve">Cuando se hace una solicitud pidiendo tipos de sangre que no son compatibles </w:t>
+            </w:r>
+            <w:r>
+              <w:rPr>
+                <w:lang w:val="es-DO"/>
+              </w:rPr>
+              <w:t>con el tipo de sangre del paciente.</w:t>
+            </w:r>
+          </w:p>
+        </w:tc>
+        <w:tc>
+          <w:tcPr>
+            <w:tcW w:w="1361" w:type="dxa"/>
+          </w:tcPr>
+          <w:p>
+            <w:pPr>
+              <w:rPr>
+                <w:lang w:val="es-DO"/>
+              </w:rPr>
+            </w:pPr>
+            <w:r>
+              <w:rPr>
+                <w:lang w:val="es-DO"/>
+              </w:rPr>
+              <w:t>400</w:t>
             </w:r>
           </w:p>
         </w:tc>
@@ -1511,6 +1478,7 @@
           <w:szCs w:val="28"/>
           <w:lang w:val="es-ES"/>
         </w:rPr>
+        <w:lastRenderedPageBreak/>
         <w:t>Leyenda</w:t>
       </w:r>
     </w:p>

</xml_diff>

<commit_message>
Add new exception for invalid birthdates
</commit_message>
<xml_diff>
--- a/doc/Error Docs/Error Codes Document.docx
+++ b/doc/Error Docs/Error Codes Document.docx
@@ -330,7 +330,21 @@
               <w:rPr>
                 <w:lang w:val="es-ES"/>
               </w:rPr>
-              <w:t>La solicitud con el id {requestID} no existe.</w:t>
+              <w:t>La solicitud con el id {</w:t>
+            </w:r>
+            <w:proofErr w:type="spellStart"/>
+            <w:r>
+              <w:rPr>
+                <w:lang w:val="es-ES"/>
+              </w:rPr>
+              <w:t>requestID</w:t>
+            </w:r>
+            <w:proofErr w:type="spellEnd"/>
+            <w:r>
+              <w:rPr>
+                <w:lang w:val="es-ES"/>
+              </w:rPr>
+              <w:t>} no existe.</w:t>
             </w:r>
           </w:p>
         </w:tc>
@@ -467,12 +481,14 @@
               </w:rPr>
               <w:t xml:space="preserve"> con el id \"{</w:t>
             </w:r>
+            <w:proofErr w:type="spellStart"/>
             <w:r>
               <w:rPr>
                 <w:lang w:val="es-ES"/>
               </w:rPr>
               <w:t>stringDateId</w:t>
             </w:r>
+            <w:proofErr w:type="spellEnd"/>
             <w:r>
               <w:rPr>
                 <w:lang w:val="es-ES"/>
@@ -495,7 +511,21 @@
               <w:rPr>
                 <w:lang w:val="es-DO"/>
               </w:rPr>
-              <w:t>Al crear una solicitud asignándole una fecha estimada de respuesta que no esta registrada entre las opciones posibles.</w:t>
+              <w:t xml:space="preserve">Al crear una solicitud asignándole una fecha estimada de respuesta que no </w:t>
+            </w:r>
+            <w:proofErr w:type="spellStart"/>
+            <w:r>
+              <w:rPr>
+                <w:lang w:val="es-DO"/>
+              </w:rPr>
+              <w:t>esta</w:t>
+            </w:r>
+            <w:proofErr w:type="spellEnd"/>
+            <w:r>
+              <w:rPr>
+                <w:lang w:val="es-DO"/>
+              </w:rPr>
+              <w:t xml:space="preserve"> registrada entre las opciones posibles.</w:t>
             </w:r>
           </w:p>
         </w:tc>
@@ -691,7 +721,21 @@
               <w:rPr>
                 <w:lang w:val="es-ES"/>
               </w:rPr>
-              <w:t>El usuario con el id \"{userId}\" no existe.</w:t>
+              <w:t>El usuario con el id \"{</w:t>
+            </w:r>
+            <w:proofErr w:type="spellStart"/>
+            <w:r>
+              <w:rPr>
+                <w:lang w:val="es-ES"/>
+              </w:rPr>
+              <w:t>userId</w:t>
+            </w:r>
+            <w:proofErr w:type="spellEnd"/>
+            <w:r>
+              <w:rPr>
+                <w:lang w:val="es-ES"/>
+              </w:rPr>
+              <w:t>}\" no existe.</w:t>
             </w:r>
           </w:p>
         </w:tc>
@@ -869,9 +913,19 @@
             <w:tcW w:w="1698" w:type="dxa"/>
           </w:tcPr>
           <w:p>
-            <w:r>
-              <w:t>Formato de token incorrecto</w:t>
-            </w:r>
+            <w:proofErr w:type="spellStart"/>
+            <w:r>
+              <w:t>Formato</w:t>
+            </w:r>
+            <w:proofErr w:type="spellEnd"/>
+            <w:r>
+              <w:t xml:space="preserve"> de token </w:t>
+            </w:r>
+            <w:proofErr w:type="spellStart"/>
+            <w:r>
+              <w:t>incorrecto</w:t>
+            </w:r>
+            <w:proofErr w:type="spellEnd"/>
           </w:p>
         </w:tc>
         <w:tc>
@@ -894,7 +948,21 @@
               <w:rPr>
                 <w:lang w:val="es-ES"/>
               </w:rPr>
-              <w:t>El token de verificación de correo esta en un formato incorrecto. Favor revise la entrada.</w:t>
+              <w:t xml:space="preserve">El token de verificación de correo </w:t>
+            </w:r>
+            <w:proofErr w:type="spellStart"/>
+            <w:r>
+              <w:rPr>
+                <w:lang w:val="es-ES"/>
+              </w:rPr>
+              <w:t>esta</w:t>
+            </w:r>
+            <w:proofErr w:type="spellEnd"/>
+            <w:r>
+              <w:rPr>
+                <w:lang w:val="es-ES"/>
+              </w:rPr>
+              <w:t xml:space="preserve"> en un formato incorrecto. Favor revise la entrada.</w:t>
             </w:r>
           </w:p>
         </w:tc>
@@ -1144,6 +1212,12 @@
                 <w:lang w:val="es-ES"/>
               </w:rPr>
             </w:pPr>
+            <w:r>
+              <w:rPr>
+                <w:lang w:val="es-ES"/>
+              </w:rPr>
+              <w:t>E3005</w:t>
+            </w:r>
           </w:p>
         </w:tc>
         <w:tc>
@@ -1156,6 +1230,24 @@
                 <w:lang w:val="es-DO"/>
               </w:rPr>
             </w:pPr>
+            <w:r>
+              <w:rPr>
+                <w:lang w:val="es-DO"/>
+              </w:rPr>
+              <w:t xml:space="preserve">Fecha de </w:t>
+            </w:r>
+            <w:r>
+              <w:rPr>
+                <w:lang w:val="es-DO"/>
+              </w:rPr>
+              <w:t>Nacimiento</w:t>
+            </w:r>
+            <w:r>
+              <w:rPr>
+                <w:lang w:val="es-DO"/>
+              </w:rPr>
+              <w:t xml:space="preserve"> Invalida</w:t>
+            </w:r>
           </w:p>
         </w:tc>
         <w:tc>
@@ -1168,6 +1260,62 @@
                 <w:lang w:val="es-DO"/>
               </w:rPr>
             </w:pPr>
+            <w:proofErr w:type="spellStart"/>
+            <w:r>
+              <w:rPr>
+                <w:lang w:val="es-DO"/>
+              </w:rPr>
+              <w:t>The</w:t>
+            </w:r>
+            <w:proofErr w:type="spellEnd"/>
+            <w:r>
+              <w:rPr>
+                <w:lang w:val="es-DO"/>
+              </w:rPr>
+              <w:t xml:space="preserve"> </w:t>
+            </w:r>
+            <w:proofErr w:type="spellStart"/>
+            <w:r>
+              <w:rPr>
+                <w:lang w:val="es-DO"/>
+              </w:rPr>
+              <w:t>birthdate</w:t>
+            </w:r>
+            <w:proofErr w:type="spellEnd"/>
+            <w:r>
+              <w:rPr>
+                <w:lang w:val="es-DO"/>
+              </w:rPr>
+              <w:t xml:space="preserve"> </w:t>
+            </w:r>
+            <w:proofErr w:type="spellStart"/>
+            <w:r>
+              <w:rPr>
+                <w:lang w:val="es-DO"/>
+              </w:rPr>
+              <w:t>is</w:t>
+            </w:r>
+            <w:proofErr w:type="spellEnd"/>
+            <w:r>
+              <w:rPr>
+                <w:lang w:val="es-DO"/>
+              </w:rPr>
+              <w:t xml:space="preserve"> </w:t>
+            </w:r>
+            <w:proofErr w:type="spellStart"/>
+            <w:r>
+              <w:rPr>
+                <w:lang w:val="es-DO"/>
+              </w:rPr>
+              <w:t>invalid</w:t>
+            </w:r>
+            <w:proofErr w:type="spellEnd"/>
+            <w:r>
+              <w:rPr>
+                <w:lang w:val="es-DO"/>
+              </w:rPr>
+              <w:t>.</w:t>
+            </w:r>
           </w:p>
         </w:tc>
         <w:tc>
@@ -1177,10 +1325,15 @@
           <w:p>
             <w:pPr>
               <w:rPr>
-                <w:u w:val="single"/>
-                <w:lang w:val="es-DO"/>
-              </w:rPr>
-            </w:pPr>
+                <w:lang w:val="es-DO"/>
+              </w:rPr>
+            </w:pPr>
+            <w:r>
+              <w:rPr>
+                <w:lang w:val="es-DO"/>
+              </w:rPr>
+              <w:t>La fecha de nacimiento ingresada es invalida.</w:t>
+            </w:r>
           </w:p>
         </w:tc>
         <w:tc>
@@ -1193,6 +1346,12 @@
                 <w:lang w:val="es-DO"/>
               </w:rPr>
             </w:pPr>
+            <w:r>
+              <w:rPr>
+                <w:lang w:val="es-DO"/>
+              </w:rPr>
+              <w:t>Al ingresar una fecha de nacimiento invalida, ya sea registrando una solicitud o registrando o modificando un usuario.</w:t>
+            </w:r>
           </w:p>
         </w:tc>
         <w:tc>
@@ -1205,6 +1364,12 @@
                 <w:lang w:val="es-DO"/>
               </w:rPr>
             </w:pPr>
+            <w:r>
+              <w:rPr>
+                <w:lang w:val="es-DO"/>
+              </w:rPr>
+              <w:t>400</w:t>
+            </w:r>
           </w:p>
         </w:tc>
       </w:tr>
@@ -1255,12 +1420,56 @@
                 <w:lang w:val="es-DO"/>
               </w:rPr>
             </w:pPr>
-            <w:r>
-              <w:rPr>
-                <w:lang w:val="es-DO"/>
-              </w:rPr>
-              <w:t>The province doesn't exist</w:t>
-            </w:r>
+            <w:proofErr w:type="spellStart"/>
+            <w:r>
+              <w:rPr>
+                <w:lang w:val="es-DO"/>
+              </w:rPr>
+              <w:t>The</w:t>
+            </w:r>
+            <w:proofErr w:type="spellEnd"/>
+            <w:r>
+              <w:rPr>
+                <w:lang w:val="es-DO"/>
+              </w:rPr>
+              <w:t xml:space="preserve"> </w:t>
+            </w:r>
+            <w:proofErr w:type="spellStart"/>
+            <w:r>
+              <w:rPr>
+                <w:lang w:val="es-DO"/>
+              </w:rPr>
+              <w:t>province</w:t>
+            </w:r>
+            <w:proofErr w:type="spellEnd"/>
+            <w:r>
+              <w:rPr>
+                <w:lang w:val="es-DO"/>
+              </w:rPr>
+              <w:t xml:space="preserve"> </w:t>
+            </w:r>
+            <w:proofErr w:type="spellStart"/>
+            <w:r>
+              <w:rPr>
+                <w:lang w:val="es-DO"/>
+              </w:rPr>
+              <w:t>doesn't</w:t>
+            </w:r>
+            <w:proofErr w:type="spellEnd"/>
+            <w:r>
+              <w:rPr>
+                <w:lang w:val="es-DO"/>
+              </w:rPr>
+              <w:t xml:space="preserve"> </w:t>
+            </w:r>
+            <w:proofErr w:type="spellStart"/>
+            <w:r>
+              <w:rPr>
+                <w:lang w:val="es-DO"/>
+              </w:rPr>
+              <w:t>exist</w:t>
+            </w:r>
+            <w:proofErr w:type="spellEnd"/>
           </w:p>
         </w:tc>
         <w:tc>
@@ -1278,7 +1487,21 @@
               <w:rPr>
                 <w:lang w:val="es-ES"/>
               </w:rPr>
-              <w:t>La provincia con el código \"{provinceCode}\" no existe.</w:t>
+              <w:t>La provincia con el código \"{</w:t>
+            </w:r>
+            <w:proofErr w:type="spellStart"/>
+            <w:r>
+              <w:rPr>
+                <w:lang w:val="es-ES"/>
+              </w:rPr>
+              <w:t>provinceCode</w:t>
+            </w:r>
+            <w:proofErr w:type="spellEnd"/>
+            <w:r>
+              <w:rPr>
+                <w:lang w:val="es-ES"/>
+              </w:rPr>
+              <w:t>}\" no existe.</w:t>
             </w:r>
           </w:p>
         </w:tc>
@@ -1296,7 +1519,21 @@
               <w:rPr>
                 <w:lang w:val="es-DO"/>
               </w:rPr>
-              <w:t>Cuando el provinceCode recibido no corresponde a ninguna de las provincias registradas en la base de datos.</w:t>
+              <w:t xml:space="preserve">Cuando el </w:t>
+            </w:r>
+            <w:proofErr w:type="spellStart"/>
+            <w:r>
+              <w:rPr>
+                <w:lang w:val="es-DO"/>
+              </w:rPr>
+              <w:t>provinceCode</w:t>
+            </w:r>
+            <w:proofErr w:type="spellEnd"/>
+            <w:r>
+              <w:rPr>
+                <w:lang w:val="es-DO"/>
+              </w:rPr>
+              <w:t xml:space="preserve"> recibido no corresponde a ninguna de las provincias registradas en la base de datos.</w:t>
             </w:r>
           </w:p>
         </w:tc>
@@ -1362,7 +1599,27 @@
           </w:tcPr>
           <w:p>
             <w:r>
-              <w:t>Some requested bloodtype are not compatible with patient's bloodtype.</w:t>
+              <w:t xml:space="preserve">Some requested </w:t>
+            </w:r>
+            <w:proofErr w:type="spellStart"/>
+            <w:r>
+              <w:t>bloodtype</w:t>
+            </w:r>
+            <w:proofErr w:type="spellEnd"/>
+            <w:r>
+              <w:t xml:space="preserve"> are </w:t>
+            </w:r>
+            <w:r>
+              <w:lastRenderedPageBreak/>
+              <w:t xml:space="preserve">not compatible with patient's </w:t>
+            </w:r>
+            <w:proofErr w:type="spellStart"/>
+            <w:r>
+              <w:t>bloodtype</w:t>
+            </w:r>
+            <w:proofErr w:type="spellEnd"/>
+            <w:r>
+              <w:t>.</w:t>
             </w:r>
           </w:p>
         </w:tc>
@@ -1381,8 +1638,17 @@
               <w:rPr>
                 <w:lang w:val="es-ES"/>
               </w:rPr>
-              <w:t>No se puede registrar la solicitud porque los tipos de sangre solicitados {</w:t>
-            </w:r>
+              <w:lastRenderedPageBreak/>
+              <w:t xml:space="preserve">No se puede registrar la solicitud porque los tipos </w:t>
+            </w:r>
+            <w:r>
+              <w:rPr>
+                <w:lang w:val="es-ES"/>
+              </w:rPr>
+              <w:lastRenderedPageBreak/>
+              <w:t>de sangre solicitados {</w:t>
+            </w:r>
+            <w:proofErr w:type="spellStart"/>
             <w:r>
               <w:rPr>
                 <w:lang w:val="es-ES"/>
@@ -1401,11 +1667,26 @@
               </w:rPr>
               <w:t>s</w:t>
             </w:r>
-            <w:r>
-              <w:rPr>
-                <w:lang w:val="es-ES"/>
-              </w:rPr>
-              <w:t>} no son compatibles con el tipo de sangre {patientBloodType} del paciente.</w:t>
+            <w:proofErr w:type="spellEnd"/>
+            <w:r>
+              <w:rPr>
+                <w:lang w:val="es-ES"/>
+              </w:rPr>
+              <w:t>} no son compatibles con el tipo de sangre {</w:t>
+            </w:r>
+            <w:proofErr w:type="spellStart"/>
+            <w:r>
+              <w:rPr>
+                <w:lang w:val="es-ES"/>
+              </w:rPr>
+              <w:t>patientBloodType</w:t>
+            </w:r>
+            <w:proofErr w:type="spellEnd"/>
+            <w:r>
+              <w:rPr>
+                <w:lang w:val="es-ES"/>
+              </w:rPr>
+              <w:t>} del paciente.</w:t>
             </w:r>
           </w:p>
         </w:tc>
@@ -1423,7 +1704,15 @@
               <w:rPr>
                 <w:lang w:val="es-DO"/>
               </w:rPr>
-              <w:t xml:space="preserve">Cuando se hace una solicitud pidiendo tipos de sangre que no son compatibles </w:t>
+              <w:lastRenderedPageBreak/>
+              <w:t xml:space="preserve">Cuando se hace una solicitud </w:t>
+            </w:r>
+            <w:r>
+              <w:rPr>
+                <w:lang w:val="es-DO"/>
+              </w:rPr>
+              <w:lastRenderedPageBreak/>
+              <w:t xml:space="preserve">pidiendo tipos de sangre que no son compatibles </w:t>
             </w:r>
             <w:r>
               <w:rPr>
@@ -1447,6 +1736,7 @@
               <w:rPr>
                 <w:lang w:val="es-DO"/>
               </w:rPr>
+              <w:lastRenderedPageBreak/>
               <w:t>400</w:t>
             </w:r>
           </w:p>
@@ -1478,7 +1768,6 @@
           <w:szCs w:val="28"/>
           <w:lang w:val="es-ES"/>
         </w:rPr>
-        <w:lastRenderedPageBreak/>
         <w:t>Leyenda</w:t>
       </w:r>
     </w:p>
@@ -1547,6 +1836,30 @@
           <w:lang w:val="es-ES"/>
         </w:rPr>
       </w:pPr>
+      <w:r>
+        <w:rPr>
+          <w:lang w:val="es-ES"/>
+        </w:rPr>
+        <w:t>E4XXX – Provincias</w:t>
+      </w:r>
+    </w:p>
+    <w:p>
+      <w:pPr>
+        <w:pStyle w:val="Prrafodelista"/>
+        <w:numPr>
+          <w:ilvl w:val="0"/>
+          <w:numId w:val="1"/>
+        </w:numPr>
+        <w:rPr>
+          <w:lang w:val="es-ES"/>
+        </w:rPr>
+      </w:pPr>
+      <w:r>
+        <w:rPr>
+          <w:lang w:val="es-ES"/>
+        </w:rPr>
+        <w:t>E5XXX – Tipos de Sangre</w:t>
+      </w:r>
     </w:p>
     <w:sectPr>
       <w:pgSz w:w="15840" w:h="12240" w:orient="landscape"/>

</xml_diff>